<commit_message>
Creation of react and vite project and rendering one compnent
</commit_message>
<xml_diff>
--- a/React Revision.docx
+++ b/React Revision.docx
@@ -882,36 +882,16 @@
           <w:sz w:val="28"/>
           <w:szCs w:val="28"/>
         </w:rPr>
-        <w:t xml:space="preserve">Road </w:t>
-      </w:r>
-      <w:proofErr w:type="gramStart"/>
-      <w:r>
-        <w:rPr>
-          <w:b/>
-          <w:bCs/>
-          <w:sz w:val="28"/>
-          <w:szCs w:val="28"/>
-        </w:rPr>
-        <w:t>Map</w:t>
-      </w:r>
-      <w:r>
-        <w:rPr>
-          <w:b/>
-          <w:bCs/>
-          <w:sz w:val="28"/>
-          <w:szCs w:val="28"/>
-        </w:rPr>
-        <w:t xml:space="preserve"> :</w:t>
-      </w:r>
-      <w:proofErr w:type="gramEnd"/>
-      <w:r>
-        <w:rPr>
-          <w:b/>
-          <w:bCs/>
-          <w:sz w:val="28"/>
-          <w:szCs w:val="28"/>
-        </w:rPr>
-        <w:t xml:space="preserve"> </w:t>
+        <w:t>Road Map</w:t>
+      </w:r>
+      <w:r>
+        <w:rPr>
+          <w:b/>
+          <w:bCs/>
+          <w:sz w:val="28"/>
+          <w:szCs w:val="28"/>
+        </w:rPr>
+        <w:t xml:space="preserve"> : </w:t>
       </w:r>
       <w:r>
         <w:rPr>
@@ -968,6 +948,510 @@
         </w:rPr>
         <w:t xml:space="preserve"> </w:t>
       </w:r>
+    </w:p>
+    <w:p>
+      <w:pPr>
+        <w:rPr>
+          <w:b/>
+          <w:bCs/>
+          <w:sz w:val="28"/>
+          <w:szCs w:val="28"/>
+        </w:rPr>
+      </w:pPr>
+    </w:p>
+    <w:p>
+      <w:pPr>
+        <w:rPr>
+          <w:b/>
+          <w:bCs/>
+          <w:sz w:val="28"/>
+          <w:szCs w:val="28"/>
+        </w:rPr>
+      </w:pPr>
+      <w:r>
+        <w:rPr>
+          <w:b/>
+          <w:bCs/>
+          <w:sz w:val="28"/>
+          <w:szCs w:val="28"/>
+        </w:rPr>
+        <w:lastRenderedPageBreak/>
+        <w:t>How to install react ?</w:t>
+      </w:r>
+    </w:p>
+    <w:p>
+      <w:pPr>
+        <w:pStyle w:val="ListParagraph"/>
+        <w:numPr>
+          <w:ilvl w:val="0"/>
+          <w:numId w:val="7"/>
+        </w:numPr>
+        <w:rPr>
+          <w:sz w:val="28"/>
+          <w:szCs w:val="28"/>
+        </w:rPr>
+      </w:pPr>
+      <w:proofErr w:type="spellStart"/>
+      <w:r>
+        <w:rPr>
+          <w:sz w:val="28"/>
+          <w:szCs w:val="28"/>
+        </w:rPr>
+        <w:t>npx</w:t>
+      </w:r>
+      <w:proofErr w:type="spellEnd"/>
+      <w:r>
+        <w:rPr>
+          <w:sz w:val="28"/>
+          <w:szCs w:val="28"/>
+        </w:rPr>
+        <w:t xml:space="preserve"> create-react-app </w:t>
+      </w:r>
+      <w:proofErr w:type="spellStart"/>
+      <w:r>
+        <w:rPr>
+          <w:sz w:val="28"/>
+          <w:szCs w:val="28"/>
+        </w:rPr>
+        <w:t>appname</w:t>
+      </w:r>
+      <w:proofErr w:type="spellEnd"/>
+    </w:p>
+    <w:p>
+      <w:pPr>
+        <w:pStyle w:val="ListParagraph"/>
+        <w:numPr>
+          <w:ilvl w:val="0"/>
+          <w:numId w:val="7"/>
+        </w:numPr>
+        <w:rPr>
+          <w:sz w:val="28"/>
+          <w:szCs w:val="28"/>
+        </w:rPr>
+      </w:pPr>
+      <w:proofErr w:type="spellStart"/>
+      <w:r>
+        <w:rPr>
+          <w:sz w:val="28"/>
+          <w:szCs w:val="28"/>
+        </w:rPr>
+        <w:t>npm</w:t>
+      </w:r>
+      <w:proofErr w:type="spellEnd"/>
+      <w:r>
+        <w:rPr>
+          <w:sz w:val="28"/>
+          <w:szCs w:val="28"/>
+        </w:rPr>
+        <w:t xml:space="preserve"> </w:t>
+      </w:r>
+      <w:proofErr w:type="spellStart"/>
+      <w:r>
+        <w:rPr>
+          <w:sz w:val="28"/>
+          <w:szCs w:val="28"/>
+        </w:rPr>
+        <w:t>vite@latest</w:t>
+      </w:r>
+      <w:proofErr w:type="spellEnd"/>
+    </w:p>
+    <w:p>
+      <w:pPr>
+        <w:rPr>
+          <w:sz w:val="28"/>
+          <w:szCs w:val="28"/>
+        </w:rPr>
+      </w:pPr>
+    </w:p>
+    <w:p>
+      <w:pPr>
+        <w:rPr>
+          <w:b/>
+          <w:bCs/>
+          <w:sz w:val="28"/>
+          <w:szCs w:val="28"/>
+        </w:rPr>
+      </w:pPr>
+      <w:proofErr w:type="spellStart"/>
+      <w:r>
+        <w:rPr>
+          <w:b/>
+          <w:bCs/>
+          <w:sz w:val="28"/>
+          <w:szCs w:val="28"/>
+        </w:rPr>
+        <w:t>npx</w:t>
+      </w:r>
+      <w:proofErr w:type="spellEnd"/>
+      <w:r>
+        <w:rPr>
+          <w:b/>
+          <w:bCs/>
+          <w:sz w:val="28"/>
+          <w:szCs w:val="28"/>
+        </w:rPr>
+        <w:t xml:space="preserve"> create-react-app </w:t>
+      </w:r>
+      <w:proofErr w:type="spellStart"/>
+      <w:r>
+        <w:rPr>
+          <w:b/>
+          <w:bCs/>
+          <w:sz w:val="28"/>
+          <w:szCs w:val="28"/>
+        </w:rPr>
+        <w:t>appname</w:t>
+      </w:r>
+      <w:proofErr w:type="spellEnd"/>
+    </w:p>
+    <w:p>
+      <w:pPr>
+        <w:ind w:firstLine="720"/>
+        <w:rPr>
+          <w:sz w:val="28"/>
+          <w:szCs w:val="28"/>
+        </w:rPr>
+      </w:pPr>
+      <w:r>
+        <w:rPr>
+          <w:sz w:val="28"/>
+          <w:szCs w:val="28"/>
+        </w:rPr>
+        <w:t>Bootstraps a React app with Webpack as the build tool.</w:t>
+      </w:r>
+    </w:p>
+    <w:p>
+      <w:pPr>
+        <w:ind w:firstLine="720"/>
+        <w:rPr>
+          <w:sz w:val="28"/>
+          <w:szCs w:val="28"/>
+        </w:rPr>
+      </w:pPr>
+      <w:r>
+        <w:rPr>
+          <w:sz w:val="28"/>
+          <w:szCs w:val="28"/>
+        </w:rPr>
+        <w:t>Hides most configuration unless you "eject".</w:t>
+      </w:r>
+    </w:p>
+    <w:p>
+      <w:pPr>
+        <w:ind w:firstLine="720"/>
+        <w:rPr>
+          <w:sz w:val="28"/>
+          <w:szCs w:val="28"/>
+        </w:rPr>
+      </w:pPr>
+      <w:r>
+        <w:rPr>
+          <w:sz w:val="28"/>
+          <w:szCs w:val="28"/>
+        </w:rPr>
+        <w:t>Widely used and reliable, with many tutorials and resources.</w:t>
+      </w:r>
+    </w:p>
+    <w:p>
+      <w:pPr>
+        <w:ind w:left="720"/>
+        <w:rPr>
+          <w:sz w:val="28"/>
+          <w:szCs w:val="28"/>
+        </w:rPr>
+      </w:pPr>
+      <w:r>
+        <w:rPr>
+          <w:sz w:val="28"/>
+          <w:szCs w:val="28"/>
+        </w:rPr>
+        <w:t>Development server and build times are slower, especially for larger apps.</w:t>
+      </w:r>
+    </w:p>
+    <w:p>
+      <w:pPr>
+        <w:ind w:firstLine="720"/>
+        <w:rPr>
+          <w:sz w:val="28"/>
+          <w:szCs w:val="28"/>
+        </w:rPr>
+      </w:pPr>
+      <w:r>
+        <w:rPr>
+          <w:sz w:val="28"/>
+          <w:szCs w:val="28"/>
+        </w:rPr>
+        <w:t>Limited to React only.</w:t>
+      </w:r>
+    </w:p>
+    <w:p>
+      <w:pPr>
+        <w:rPr>
+          <w:sz w:val="28"/>
+          <w:szCs w:val="28"/>
+        </w:rPr>
+      </w:pPr>
+    </w:p>
+    <w:p>
+      <w:pPr>
+        <w:rPr>
+          <w:b/>
+          <w:bCs/>
+          <w:sz w:val="28"/>
+          <w:szCs w:val="28"/>
+        </w:rPr>
+      </w:pPr>
+      <w:proofErr w:type="spellStart"/>
+      <w:r>
+        <w:rPr>
+          <w:b/>
+          <w:bCs/>
+          <w:sz w:val="28"/>
+          <w:szCs w:val="28"/>
+        </w:rPr>
+        <w:t>npm</w:t>
+      </w:r>
+      <w:proofErr w:type="spellEnd"/>
+      <w:r>
+        <w:rPr>
+          <w:b/>
+          <w:bCs/>
+          <w:sz w:val="28"/>
+          <w:szCs w:val="28"/>
+        </w:rPr>
+        <w:t xml:space="preserve"> create </w:t>
+      </w:r>
+      <w:proofErr w:type="spellStart"/>
+      <w:r>
+        <w:rPr>
+          <w:b/>
+          <w:bCs/>
+          <w:sz w:val="28"/>
+          <w:szCs w:val="28"/>
+        </w:rPr>
+        <w:t>vite@latest</w:t>
+      </w:r>
+      <w:proofErr w:type="spellEnd"/>
+      <w:r>
+        <w:rPr>
+          <w:b/>
+          <w:bCs/>
+          <w:sz w:val="28"/>
+          <w:szCs w:val="28"/>
+        </w:rPr>
+        <w:t xml:space="preserve"> (or </w:t>
+      </w:r>
+      <w:proofErr w:type="spellStart"/>
+      <w:r>
+        <w:rPr>
+          <w:b/>
+          <w:bCs/>
+          <w:sz w:val="28"/>
+          <w:szCs w:val="28"/>
+        </w:rPr>
+        <w:t>npm</w:t>
+      </w:r>
+      <w:proofErr w:type="spellEnd"/>
+      <w:r>
+        <w:rPr>
+          <w:b/>
+          <w:bCs/>
+          <w:sz w:val="28"/>
+          <w:szCs w:val="28"/>
+        </w:rPr>
+        <w:t xml:space="preserve"> </w:t>
+      </w:r>
+      <w:proofErr w:type="spellStart"/>
+      <w:r>
+        <w:rPr>
+          <w:b/>
+          <w:bCs/>
+          <w:sz w:val="28"/>
+          <w:szCs w:val="28"/>
+        </w:rPr>
+        <w:t>init</w:t>
+      </w:r>
+      <w:proofErr w:type="spellEnd"/>
+      <w:r>
+        <w:rPr>
+          <w:b/>
+          <w:bCs/>
+          <w:sz w:val="28"/>
+          <w:szCs w:val="28"/>
+        </w:rPr>
+        <w:t xml:space="preserve"> </w:t>
+      </w:r>
+      <w:proofErr w:type="spellStart"/>
+      <w:r>
+        <w:rPr>
+          <w:b/>
+          <w:bCs/>
+          <w:sz w:val="28"/>
+          <w:szCs w:val="28"/>
+        </w:rPr>
+        <w:t>vite@latest</w:t>
+      </w:r>
+      <w:proofErr w:type="spellEnd"/>
+      <w:r>
+        <w:rPr>
+          <w:b/>
+          <w:bCs/>
+          <w:sz w:val="28"/>
+          <w:szCs w:val="28"/>
+        </w:rPr>
+        <w:t>)</w:t>
+      </w:r>
+    </w:p>
+    <w:p>
+      <w:pPr>
+        <w:ind w:left="720"/>
+        <w:rPr>
+          <w:sz w:val="28"/>
+          <w:szCs w:val="28"/>
+        </w:rPr>
+      </w:pPr>
+      <w:r>
+        <w:rPr>
+          <w:sz w:val="28"/>
+          <w:szCs w:val="28"/>
+        </w:rPr>
+        <w:t>Bootstraps a frontend app with Vite, which is framework-agnostic (supports React, Vue, Svelte, etc.).</w:t>
+      </w:r>
+    </w:p>
+    <w:p>
+      <w:pPr>
+        <w:ind w:left="720"/>
+        <w:rPr>
+          <w:sz w:val="28"/>
+          <w:szCs w:val="28"/>
+        </w:rPr>
+      </w:pPr>
+      <w:r>
+        <w:rPr>
+          <w:sz w:val="28"/>
+          <w:szCs w:val="28"/>
+        </w:rPr>
+        <w:t xml:space="preserve">Uses native ES modules and </w:t>
+      </w:r>
+      <w:proofErr w:type="spellStart"/>
+      <w:r>
+        <w:rPr>
+          <w:sz w:val="28"/>
+          <w:szCs w:val="28"/>
+        </w:rPr>
+        <w:t>esbuild</w:t>
+      </w:r>
+      <w:proofErr w:type="spellEnd"/>
+      <w:r>
+        <w:rPr>
+          <w:sz w:val="28"/>
+          <w:szCs w:val="28"/>
+        </w:rPr>
+        <w:t xml:space="preserve"> for rapid cold starts and Hot Module Replacement (HMR), resulting in much faster dev experience.</w:t>
+      </w:r>
+    </w:p>
+    <w:p>
+      <w:pPr>
+        <w:ind w:firstLine="720"/>
+        <w:rPr>
+          <w:sz w:val="28"/>
+          <w:szCs w:val="28"/>
+        </w:rPr>
+      </w:pPr>
+      <w:r>
+        <w:rPr>
+          <w:sz w:val="28"/>
+          <w:szCs w:val="28"/>
+        </w:rPr>
+        <w:t>Offers an open and easily editable configuration from the start.</w:t>
+      </w:r>
+    </w:p>
+    <w:p>
+      <w:pPr>
+        <w:ind w:firstLine="720"/>
+        <w:rPr>
+          <w:sz w:val="28"/>
+          <w:szCs w:val="28"/>
+        </w:rPr>
+      </w:pPr>
+      <w:r>
+        <w:rPr>
+          <w:sz w:val="28"/>
+          <w:szCs w:val="28"/>
+        </w:rPr>
+        <w:t>The build process for production is highly optimized with Rollup.</w:t>
+      </w:r>
+    </w:p>
+    <w:p>
+      <w:pPr>
+        <w:ind w:left="720"/>
+        <w:rPr>
+          <w:sz w:val="28"/>
+          <w:szCs w:val="28"/>
+        </w:rPr>
+      </w:pPr>
+      <w:r>
+        <w:rPr>
+          <w:sz w:val="28"/>
+          <w:szCs w:val="28"/>
+        </w:rPr>
+        <w:t>Designed for modern browser and JavaScript standards, making it more "future-proof".</w:t>
+      </w:r>
+    </w:p>
+    <w:p>
+      <w:pPr>
+        <w:rPr>
+          <w:sz w:val="28"/>
+          <w:szCs w:val="28"/>
+        </w:rPr>
+      </w:pPr>
+      <w:r>
+        <w:rPr>
+          <w:sz w:val="28"/>
+          <w:szCs w:val="28"/>
+        </w:rPr>
+        <w:t xml:space="preserve">-[Note  : Install node module folder if you are using </w:t>
+      </w:r>
+      <w:proofErr w:type="spellStart"/>
+      <w:r>
+        <w:rPr>
+          <w:sz w:val="28"/>
+          <w:szCs w:val="28"/>
+        </w:rPr>
+        <w:t>vite</w:t>
+      </w:r>
+      <w:proofErr w:type="spellEnd"/>
+      <w:r>
+        <w:rPr>
+          <w:sz w:val="28"/>
+          <w:szCs w:val="28"/>
+        </w:rPr>
+        <w:t xml:space="preserve"> – </w:t>
+      </w:r>
+      <w:proofErr w:type="spellStart"/>
+      <w:r>
+        <w:rPr>
+          <w:sz w:val="28"/>
+          <w:szCs w:val="28"/>
+        </w:rPr>
+        <w:t>npm</w:t>
+      </w:r>
+      <w:proofErr w:type="spellEnd"/>
+      <w:r>
+        <w:rPr>
+          <w:sz w:val="28"/>
+          <w:szCs w:val="28"/>
+        </w:rPr>
+        <w:t xml:space="preserve"> install ]</w:t>
+      </w:r>
+    </w:p>
+    <w:p>
+      <w:pPr>
+        <w:rPr>
+          <w:sz w:val="28"/>
+          <w:szCs w:val="28"/>
+        </w:rPr>
+      </w:pPr>
     </w:p>
     <w:sectPr>
       <w:pgSz w:w="11906" w:h="16838"/>
@@ -1616,6 +2100,119 @@
     </w:lvl>
   </w:abstractNum>
   <w:abstractNum w:abstractNumId="5" w15:restartNumberingAfterBreak="0">
+    <w:nsid w:val="66DB382D"/>
+    <w:multiLevelType w:val="hybridMultilevel"/>
+    <w:tmpl w:val="8D2E96B8"/>
+    <w:lvl w:ilvl="0" w:tplc="40090001">
+      <w:start w:val="1"/>
+      <w:numFmt w:val="bullet"/>
+      <w:lvlText w:val=""/>
+      <w:lvlJc w:val="left"/>
+      <w:pPr>
+        <w:ind w:left="720" w:hanging="360"/>
+      </w:pPr>
+      <w:rPr>
+        <w:rFonts w:ascii="Symbol" w:hAnsi="Symbol" w:hint="default"/>
+      </w:rPr>
+    </w:lvl>
+    <w:lvl w:ilvl="1" w:tplc="40090003" w:tentative="1">
+      <w:start w:val="1"/>
+      <w:numFmt w:val="bullet"/>
+      <w:lvlText w:val="o"/>
+      <w:lvlJc w:val="left"/>
+      <w:pPr>
+        <w:ind w:left="1440" w:hanging="360"/>
+      </w:pPr>
+      <w:rPr>
+        <w:rFonts w:ascii="Courier New" w:hAnsi="Courier New" w:cs="Courier New" w:hint="default"/>
+      </w:rPr>
+    </w:lvl>
+    <w:lvl w:ilvl="2" w:tplc="40090005" w:tentative="1">
+      <w:start w:val="1"/>
+      <w:numFmt w:val="bullet"/>
+      <w:lvlText w:val=""/>
+      <w:lvlJc w:val="left"/>
+      <w:pPr>
+        <w:ind w:left="2160" w:hanging="360"/>
+      </w:pPr>
+      <w:rPr>
+        <w:rFonts w:ascii="Wingdings" w:hAnsi="Wingdings" w:hint="default"/>
+      </w:rPr>
+    </w:lvl>
+    <w:lvl w:ilvl="3" w:tplc="40090001" w:tentative="1">
+      <w:start w:val="1"/>
+      <w:numFmt w:val="bullet"/>
+      <w:lvlText w:val=""/>
+      <w:lvlJc w:val="left"/>
+      <w:pPr>
+        <w:ind w:left="2880" w:hanging="360"/>
+      </w:pPr>
+      <w:rPr>
+        <w:rFonts w:ascii="Symbol" w:hAnsi="Symbol" w:hint="default"/>
+      </w:rPr>
+    </w:lvl>
+    <w:lvl w:ilvl="4" w:tplc="40090003" w:tentative="1">
+      <w:start w:val="1"/>
+      <w:numFmt w:val="bullet"/>
+      <w:lvlText w:val="o"/>
+      <w:lvlJc w:val="left"/>
+      <w:pPr>
+        <w:ind w:left="3600" w:hanging="360"/>
+      </w:pPr>
+      <w:rPr>
+        <w:rFonts w:ascii="Courier New" w:hAnsi="Courier New" w:cs="Courier New" w:hint="default"/>
+      </w:rPr>
+    </w:lvl>
+    <w:lvl w:ilvl="5" w:tplc="40090005" w:tentative="1">
+      <w:start w:val="1"/>
+      <w:numFmt w:val="bullet"/>
+      <w:lvlText w:val=""/>
+      <w:lvlJc w:val="left"/>
+      <w:pPr>
+        <w:ind w:left="4320" w:hanging="360"/>
+      </w:pPr>
+      <w:rPr>
+        <w:rFonts w:ascii="Wingdings" w:hAnsi="Wingdings" w:hint="default"/>
+      </w:rPr>
+    </w:lvl>
+    <w:lvl w:ilvl="6" w:tplc="40090001" w:tentative="1">
+      <w:start w:val="1"/>
+      <w:numFmt w:val="bullet"/>
+      <w:lvlText w:val=""/>
+      <w:lvlJc w:val="left"/>
+      <w:pPr>
+        <w:ind w:left="5040" w:hanging="360"/>
+      </w:pPr>
+      <w:rPr>
+        <w:rFonts w:ascii="Symbol" w:hAnsi="Symbol" w:hint="default"/>
+      </w:rPr>
+    </w:lvl>
+    <w:lvl w:ilvl="7" w:tplc="40090003" w:tentative="1">
+      <w:start w:val="1"/>
+      <w:numFmt w:val="bullet"/>
+      <w:lvlText w:val="o"/>
+      <w:lvlJc w:val="left"/>
+      <w:pPr>
+        <w:ind w:left="5760" w:hanging="360"/>
+      </w:pPr>
+      <w:rPr>
+        <w:rFonts w:ascii="Courier New" w:hAnsi="Courier New" w:cs="Courier New" w:hint="default"/>
+      </w:rPr>
+    </w:lvl>
+    <w:lvl w:ilvl="8" w:tplc="40090005" w:tentative="1">
+      <w:start w:val="1"/>
+      <w:numFmt w:val="bullet"/>
+      <w:lvlText w:val=""/>
+      <w:lvlJc w:val="left"/>
+      <w:pPr>
+        <w:ind w:left="6480" w:hanging="360"/>
+      </w:pPr>
+      <w:rPr>
+        <w:rFonts w:ascii="Wingdings" w:hAnsi="Wingdings" w:hint="default"/>
+      </w:rPr>
+    </w:lvl>
+  </w:abstractNum>
+  <w:abstractNum w:abstractNumId="6" w15:restartNumberingAfterBreak="0">
     <w:nsid w:val="731C54D4"/>
     <w:multiLevelType w:val="multilevel"/>
     <w:tmpl w:val="335A53D4"/>
@@ -1777,10 +2374,13 @@
     <w:abstractNumId w:val="0"/>
   </w:num>
   <w:num w:numId="5" w16cid:durableId="908808964">
-    <w:abstractNumId w:val="5"/>
+    <w:abstractNumId w:val="6"/>
   </w:num>
   <w:num w:numId="6" w16cid:durableId="1514488918">
     <w:abstractNumId w:val="4"/>
+  </w:num>
+  <w:num w:numId="7" w16cid:durableId="2074087150">
+    <w:abstractNumId w:val="5"/>
   </w:num>
 </w:numbering>
 </file>
@@ -2388,6 +2988,7 @@
   <w:style w:type="character" w:default="1" w:styleId="DefaultParagraphFont">
     <w:name w:val="Default Paragraph Font"/>
     <w:uiPriority w:val="1"/>
+    <w:semiHidden/>
     <w:unhideWhenUsed/>
   </w:style>
   <w:style w:type="table" w:default="1" w:styleId="TableNormal">

</xml_diff>

<commit_message>
Hooks ( use state ) Counter Game
</commit_message>
<xml_diff>
--- a/React Revision.docx
+++ b/React Revision.docx
@@ -882,16 +882,36 @@
           <w:sz w:val="28"/>
           <w:szCs w:val="28"/>
         </w:rPr>
-        <w:t>Road Map</w:t>
-      </w:r>
-      <w:r>
-        <w:rPr>
-          <w:b/>
-          <w:bCs/>
-          <w:sz w:val="28"/>
-          <w:szCs w:val="28"/>
-        </w:rPr>
-        <w:t xml:space="preserve"> : </w:t>
+        <w:t xml:space="preserve">Road </w:t>
+      </w:r>
+      <w:proofErr w:type="gramStart"/>
+      <w:r>
+        <w:rPr>
+          <w:b/>
+          <w:bCs/>
+          <w:sz w:val="28"/>
+          <w:szCs w:val="28"/>
+        </w:rPr>
+        <w:t>Map</w:t>
+      </w:r>
+      <w:r>
+        <w:rPr>
+          <w:b/>
+          <w:bCs/>
+          <w:sz w:val="28"/>
+          <w:szCs w:val="28"/>
+        </w:rPr>
+        <w:t xml:space="preserve"> :</w:t>
+      </w:r>
+      <w:proofErr w:type="gramEnd"/>
+      <w:r>
+        <w:rPr>
+          <w:b/>
+          <w:bCs/>
+          <w:sz w:val="28"/>
+          <w:szCs w:val="28"/>
+        </w:rPr>
+        <w:t xml:space="preserve"> </w:t>
       </w:r>
       <w:r>
         <w:rPr>
@@ -976,8 +996,19 @@
           <w:szCs w:val="28"/>
         </w:rPr>
         <w:lastRenderedPageBreak/>
-        <w:t>How to install react ?</w:t>
-      </w:r>
+        <w:t xml:space="preserve">How to install </w:t>
+      </w:r>
+      <w:proofErr w:type="gramStart"/>
+      <w:r>
+        <w:rPr>
+          <w:b/>
+          <w:bCs/>
+          <w:sz w:val="28"/>
+          <w:szCs w:val="28"/>
+        </w:rPr>
+        <w:t>react ?</w:t>
+      </w:r>
+      <w:proofErr w:type="gramEnd"/>
     </w:p>
     <w:p>
       <w:pPr>
@@ -1410,7 +1441,37 @@
           <w:sz w:val="28"/>
           <w:szCs w:val="28"/>
         </w:rPr>
-        <w:t xml:space="preserve">-[Note  : Install node module folder if you are using </w:t>
+        <w:t>-</w:t>
+      </w:r>
+      <w:r>
+        <w:rPr>
+          <w:sz w:val="28"/>
+          <w:szCs w:val="28"/>
+        </w:rPr>
+        <w:t xml:space="preserve"> </w:t>
+      </w:r>
+      <w:r>
+        <w:rPr>
+          <w:sz w:val="28"/>
+          <w:szCs w:val="28"/>
+        </w:rPr>
+        <w:t>[</w:t>
+      </w:r>
+      <w:proofErr w:type="gramStart"/>
+      <w:r>
+        <w:rPr>
+          <w:sz w:val="28"/>
+          <w:szCs w:val="28"/>
+        </w:rPr>
+        <w:t>Note :</w:t>
+      </w:r>
+      <w:proofErr w:type="gramEnd"/>
+      <w:r>
+        <w:rPr>
+          <w:sz w:val="28"/>
+          <w:szCs w:val="28"/>
+        </w:rPr>
+        <w:t xml:space="preserve"> Install node module folder if you are using </w:t>
       </w:r>
       <w:proofErr w:type="spellStart"/>
       <w:r>
@@ -1442,8 +1503,17 @@
           <w:sz w:val="28"/>
           <w:szCs w:val="28"/>
         </w:rPr>
-        <w:t xml:space="preserve"> install ]</w:t>
-      </w:r>
+        <w:t xml:space="preserve"> </w:t>
+      </w:r>
+      <w:proofErr w:type="gramStart"/>
+      <w:r>
+        <w:rPr>
+          <w:sz w:val="28"/>
+          <w:szCs w:val="28"/>
+        </w:rPr>
+        <w:t>install ]</w:t>
+      </w:r>
+      <w:proofErr w:type="gramEnd"/>
     </w:p>
     <w:p>
       <w:pPr>

</xml_diff>

<commit_message>
tailwind css installation and use of props
</commit_message>
<xml_diff>
--- a/React Revision.docx
+++ b/React Revision.docx
@@ -832,23 +832,7 @@
           <w:sz w:val="28"/>
           <w:szCs w:val="28"/>
         </w:rPr>
-        <w:t xml:space="preserve"> as a service) </w:t>
-      </w:r>
-      <w:proofErr w:type="spellStart"/>
-      <w:r>
-        <w:rPr>
-          <w:sz w:val="28"/>
-          <w:szCs w:val="28"/>
-        </w:rPr>
-        <w:t>eg</w:t>
-      </w:r>
-      <w:proofErr w:type="spellEnd"/>
-      <w:r>
-        <w:rPr>
-          <w:sz w:val="28"/>
-          <w:szCs w:val="28"/>
-        </w:rPr>
-        <w:t>: firebase</w:t>
+        <w:t xml:space="preserve"> as a service) eg: firebase</w:t>
       </w:r>
     </w:p>
     <w:p>
@@ -882,36 +866,16 @@
           <w:sz w:val="28"/>
           <w:szCs w:val="28"/>
         </w:rPr>
-        <w:t xml:space="preserve">Road </w:t>
-      </w:r>
-      <w:proofErr w:type="gramStart"/>
-      <w:r>
-        <w:rPr>
-          <w:b/>
-          <w:bCs/>
-          <w:sz w:val="28"/>
-          <w:szCs w:val="28"/>
-        </w:rPr>
-        <w:t>Map</w:t>
-      </w:r>
-      <w:r>
-        <w:rPr>
-          <w:b/>
-          <w:bCs/>
-          <w:sz w:val="28"/>
-          <w:szCs w:val="28"/>
-        </w:rPr>
-        <w:t xml:space="preserve"> :</w:t>
-      </w:r>
-      <w:proofErr w:type="gramEnd"/>
-      <w:r>
-        <w:rPr>
-          <w:b/>
-          <w:bCs/>
-          <w:sz w:val="28"/>
-          <w:szCs w:val="28"/>
-        </w:rPr>
-        <w:t xml:space="preserve"> </w:t>
+        <w:t>Road Map</w:t>
+      </w:r>
+      <w:r>
+        <w:rPr>
+          <w:b/>
+          <w:bCs/>
+          <w:sz w:val="28"/>
+          <w:szCs w:val="28"/>
+        </w:rPr>
+        <w:t xml:space="preserve"> : </w:t>
       </w:r>
       <w:r>
         <w:rPr>
@@ -996,19 +960,8 @@
           <w:szCs w:val="28"/>
         </w:rPr>
         <w:lastRenderedPageBreak/>
-        <w:t xml:space="preserve">How to install </w:t>
-      </w:r>
-      <w:proofErr w:type="gramStart"/>
-      <w:r>
-        <w:rPr>
-          <w:b/>
-          <w:bCs/>
-          <w:sz w:val="28"/>
-          <w:szCs w:val="28"/>
-        </w:rPr>
-        <w:t>react ?</w:t>
-      </w:r>
-      <w:proofErr w:type="gramEnd"/>
+        <w:t>How to install react ?</w:t>
+      </w:r>
     </w:p>
     <w:p>
       <w:pPr>
@@ -1022,31 +975,13 @@
           <w:szCs w:val="28"/>
         </w:rPr>
       </w:pPr>
-      <w:proofErr w:type="spellStart"/>
-      <w:r>
-        <w:rPr>
-          <w:sz w:val="28"/>
-          <w:szCs w:val="28"/>
-        </w:rPr>
-        <w:t>npx</w:t>
-      </w:r>
-      <w:proofErr w:type="spellEnd"/>
-      <w:r>
-        <w:rPr>
-          <w:sz w:val="28"/>
-          <w:szCs w:val="28"/>
-        </w:rPr>
-        <w:t xml:space="preserve"> create-react-app </w:t>
-      </w:r>
-      <w:proofErr w:type="spellStart"/>
-      <w:r>
-        <w:rPr>
-          <w:sz w:val="28"/>
-          <w:szCs w:val="28"/>
-        </w:rPr>
-        <w:t>appname</w:t>
-      </w:r>
-      <w:proofErr w:type="spellEnd"/>
+      <w:r>
+        <w:rPr>
+          <w:sz w:val="28"/>
+          <w:szCs w:val="28"/>
+        </w:rPr>
+        <w:t>npx create-react-app appname</w:t>
+      </w:r>
     </w:p>
     <w:p>
       <w:pPr>
@@ -1060,15 +995,242 @@
           <w:szCs w:val="28"/>
         </w:rPr>
       </w:pPr>
-      <w:proofErr w:type="spellStart"/>
-      <w:r>
-        <w:rPr>
-          <w:sz w:val="28"/>
-          <w:szCs w:val="28"/>
-        </w:rPr>
-        <w:t>npm</w:t>
-      </w:r>
-      <w:proofErr w:type="spellEnd"/>
+      <w:r>
+        <w:rPr>
+          <w:sz w:val="28"/>
+          <w:szCs w:val="28"/>
+        </w:rPr>
+        <w:t>npm vite@latest</w:t>
+      </w:r>
+    </w:p>
+    <w:p>
+      <w:pPr>
+        <w:rPr>
+          <w:sz w:val="28"/>
+          <w:szCs w:val="28"/>
+        </w:rPr>
+      </w:pPr>
+    </w:p>
+    <w:p>
+      <w:pPr>
+        <w:rPr>
+          <w:b/>
+          <w:bCs/>
+          <w:sz w:val="28"/>
+          <w:szCs w:val="28"/>
+        </w:rPr>
+      </w:pPr>
+      <w:r>
+        <w:rPr>
+          <w:b/>
+          <w:bCs/>
+          <w:sz w:val="28"/>
+          <w:szCs w:val="28"/>
+        </w:rPr>
+        <w:t>npx create-react-app appname</w:t>
+      </w:r>
+    </w:p>
+    <w:p>
+      <w:pPr>
+        <w:ind w:firstLine="720"/>
+        <w:rPr>
+          <w:sz w:val="28"/>
+          <w:szCs w:val="28"/>
+        </w:rPr>
+      </w:pPr>
+      <w:r>
+        <w:rPr>
+          <w:sz w:val="28"/>
+          <w:szCs w:val="28"/>
+        </w:rPr>
+        <w:t>Bootstraps a React app with Webpack as the build tool.</w:t>
+      </w:r>
+    </w:p>
+    <w:p>
+      <w:pPr>
+        <w:ind w:firstLine="720"/>
+        <w:rPr>
+          <w:sz w:val="28"/>
+          <w:szCs w:val="28"/>
+        </w:rPr>
+      </w:pPr>
+      <w:r>
+        <w:rPr>
+          <w:sz w:val="28"/>
+          <w:szCs w:val="28"/>
+        </w:rPr>
+        <w:t>Hides most configuration unless you "eject".</w:t>
+      </w:r>
+    </w:p>
+    <w:p>
+      <w:pPr>
+        <w:ind w:firstLine="720"/>
+        <w:rPr>
+          <w:sz w:val="28"/>
+          <w:szCs w:val="28"/>
+        </w:rPr>
+      </w:pPr>
+      <w:r>
+        <w:rPr>
+          <w:sz w:val="28"/>
+          <w:szCs w:val="28"/>
+        </w:rPr>
+        <w:t>Widely used and reliable, with many tutorials and resources.</w:t>
+      </w:r>
+    </w:p>
+    <w:p>
+      <w:pPr>
+        <w:ind w:left="720"/>
+        <w:rPr>
+          <w:sz w:val="28"/>
+          <w:szCs w:val="28"/>
+        </w:rPr>
+      </w:pPr>
+      <w:r>
+        <w:rPr>
+          <w:sz w:val="28"/>
+          <w:szCs w:val="28"/>
+        </w:rPr>
+        <w:t>Development server and build times are slower, especially for larger apps.</w:t>
+      </w:r>
+    </w:p>
+    <w:p>
+      <w:pPr>
+        <w:ind w:firstLine="720"/>
+        <w:rPr>
+          <w:sz w:val="28"/>
+          <w:szCs w:val="28"/>
+        </w:rPr>
+      </w:pPr>
+      <w:r>
+        <w:rPr>
+          <w:sz w:val="28"/>
+          <w:szCs w:val="28"/>
+        </w:rPr>
+        <w:t>Limited to React only.</w:t>
+      </w:r>
+    </w:p>
+    <w:p>
+      <w:pPr>
+        <w:rPr>
+          <w:sz w:val="28"/>
+          <w:szCs w:val="28"/>
+        </w:rPr>
+      </w:pPr>
+    </w:p>
+    <w:p>
+      <w:pPr>
+        <w:rPr>
+          <w:b/>
+          <w:bCs/>
+          <w:sz w:val="28"/>
+          <w:szCs w:val="28"/>
+        </w:rPr>
+      </w:pPr>
+      <w:r>
+        <w:rPr>
+          <w:b/>
+          <w:bCs/>
+          <w:sz w:val="28"/>
+          <w:szCs w:val="28"/>
+        </w:rPr>
+        <w:t>npm create vite@latest (or npm init vite@latest)</w:t>
+      </w:r>
+    </w:p>
+    <w:p>
+      <w:pPr>
+        <w:ind w:left="720"/>
+        <w:rPr>
+          <w:sz w:val="28"/>
+          <w:szCs w:val="28"/>
+        </w:rPr>
+      </w:pPr>
+      <w:r>
+        <w:rPr>
+          <w:sz w:val="28"/>
+          <w:szCs w:val="28"/>
+        </w:rPr>
+        <w:t>Bootstraps a frontend app with Vite, which is framework-agnostic (supports React, Vue, Svelte, etc.).</w:t>
+      </w:r>
+    </w:p>
+    <w:p>
+      <w:pPr>
+        <w:ind w:left="720"/>
+        <w:rPr>
+          <w:sz w:val="28"/>
+          <w:szCs w:val="28"/>
+        </w:rPr>
+      </w:pPr>
+      <w:r>
+        <w:rPr>
+          <w:sz w:val="28"/>
+          <w:szCs w:val="28"/>
+        </w:rPr>
+        <w:t>Uses native ES modules and esbuild for rapid cold starts and Hot Module Replacement (HMR), resulting in much faster dev experience.</w:t>
+      </w:r>
+    </w:p>
+    <w:p>
+      <w:pPr>
+        <w:ind w:firstLine="720"/>
+        <w:rPr>
+          <w:sz w:val="28"/>
+          <w:szCs w:val="28"/>
+        </w:rPr>
+      </w:pPr>
+      <w:r>
+        <w:rPr>
+          <w:sz w:val="28"/>
+          <w:szCs w:val="28"/>
+        </w:rPr>
+        <w:t>Offers an open and easily editable configuration from the start.</w:t>
+      </w:r>
+    </w:p>
+    <w:p>
+      <w:pPr>
+        <w:ind w:firstLine="720"/>
+        <w:rPr>
+          <w:sz w:val="28"/>
+          <w:szCs w:val="28"/>
+        </w:rPr>
+      </w:pPr>
+      <w:r>
+        <w:rPr>
+          <w:sz w:val="28"/>
+          <w:szCs w:val="28"/>
+        </w:rPr>
+        <w:t>The build process for production is highly optimized with Rollup.</w:t>
+      </w:r>
+    </w:p>
+    <w:p>
+      <w:pPr>
+        <w:ind w:left="720"/>
+        <w:rPr>
+          <w:sz w:val="28"/>
+          <w:szCs w:val="28"/>
+        </w:rPr>
+      </w:pPr>
+      <w:r>
+        <w:rPr>
+          <w:sz w:val="28"/>
+          <w:szCs w:val="28"/>
+        </w:rPr>
+        <w:t>Designed for modern browser and JavaScript standards, making it more "future-proof".</w:t>
+      </w:r>
+    </w:p>
+    <w:p>
+      <w:pPr>
+        <w:rPr>
+          <w:sz w:val="28"/>
+          <w:szCs w:val="28"/>
+        </w:rPr>
+      </w:pPr>
+      <w:r>
+        <w:rPr>
+          <w:sz w:val="28"/>
+          <w:szCs w:val="28"/>
+        </w:rPr>
+        <w:t>-</w:t>
+      </w:r>
       <w:r>
         <w:rPr>
           <w:sz w:val="28"/>
@@ -1076,444 +1238,993 @@
         </w:rPr>
         <w:t xml:space="preserve"> </w:t>
       </w:r>
-      <w:proofErr w:type="spellStart"/>
-      <w:r>
-        <w:rPr>
-          <w:sz w:val="28"/>
-          <w:szCs w:val="28"/>
-        </w:rPr>
-        <w:t>vite@latest</w:t>
-      </w:r>
-      <w:proofErr w:type="spellEnd"/>
-    </w:p>
-    <w:p>
-      <w:pPr>
-        <w:rPr>
-          <w:sz w:val="28"/>
-          <w:szCs w:val="28"/>
-        </w:rPr>
-      </w:pPr>
-    </w:p>
-    <w:p>
-      <w:pPr>
-        <w:rPr>
-          <w:b/>
-          <w:bCs/>
-          <w:sz w:val="28"/>
-          <w:szCs w:val="28"/>
-        </w:rPr>
-      </w:pPr>
-      <w:proofErr w:type="spellStart"/>
-      <w:r>
-        <w:rPr>
-          <w:b/>
-          <w:bCs/>
-          <w:sz w:val="28"/>
-          <w:szCs w:val="28"/>
-        </w:rPr>
-        <w:t>npx</w:t>
-      </w:r>
-      <w:proofErr w:type="spellEnd"/>
-      <w:r>
-        <w:rPr>
-          <w:b/>
-          <w:bCs/>
-          <w:sz w:val="28"/>
-          <w:szCs w:val="28"/>
-        </w:rPr>
-        <w:t xml:space="preserve"> create-react-app </w:t>
-      </w:r>
-      <w:proofErr w:type="spellStart"/>
-      <w:r>
-        <w:rPr>
-          <w:b/>
-          <w:bCs/>
-          <w:sz w:val="28"/>
-          <w:szCs w:val="28"/>
-        </w:rPr>
-        <w:t>appname</w:t>
-      </w:r>
-      <w:proofErr w:type="spellEnd"/>
-    </w:p>
-    <w:p>
-      <w:pPr>
-        <w:ind w:firstLine="720"/>
-        <w:rPr>
-          <w:sz w:val="28"/>
-          <w:szCs w:val="28"/>
-        </w:rPr>
-      </w:pPr>
-      <w:r>
-        <w:rPr>
-          <w:sz w:val="28"/>
-          <w:szCs w:val="28"/>
-        </w:rPr>
-        <w:t>Bootstraps a React app with Webpack as the build tool.</w:t>
-      </w:r>
-    </w:p>
-    <w:p>
-      <w:pPr>
-        <w:ind w:firstLine="720"/>
-        <w:rPr>
-          <w:sz w:val="28"/>
-          <w:szCs w:val="28"/>
-        </w:rPr>
-      </w:pPr>
-      <w:r>
-        <w:rPr>
-          <w:sz w:val="28"/>
-          <w:szCs w:val="28"/>
-        </w:rPr>
-        <w:t>Hides most configuration unless you "eject".</w:t>
-      </w:r>
-    </w:p>
-    <w:p>
-      <w:pPr>
-        <w:ind w:firstLine="720"/>
-        <w:rPr>
-          <w:sz w:val="28"/>
-          <w:szCs w:val="28"/>
-        </w:rPr>
-      </w:pPr>
-      <w:r>
-        <w:rPr>
-          <w:sz w:val="28"/>
-          <w:szCs w:val="28"/>
-        </w:rPr>
-        <w:t>Widely used and reliable, with many tutorials and resources.</w:t>
-      </w:r>
-    </w:p>
-    <w:p>
-      <w:pPr>
-        <w:ind w:left="720"/>
-        <w:rPr>
-          <w:sz w:val="28"/>
-          <w:szCs w:val="28"/>
-        </w:rPr>
-      </w:pPr>
-      <w:r>
-        <w:rPr>
-          <w:sz w:val="28"/>
-          <w:szCs w:val="28"/>
-        </w:rPr>
-        <w:t>Development server and build times are slower, especially for larger apps.</w:t>
-      </w:r>
-    </w:p>
-    <w:p>
-      <w:pPr>
-        <w:ind w:firstLine="720"/>
-        <w:rPr>
-          <w:sz w:val="28"/>
-          <w:szCs w:val="28"/>
-        </w:rPr>
-      </w:pPr>
-      <w:r>
-        <w:rPr>
-          <w:sz w:val="28"/>
-          <w:szCs w:val="28"/>
-        </w:rPr>
-        <w:t>Limited to React only.</w:t>
-      </w:r>
-    </w:p>
-    <w:p>
-      <w:pPr>
-        <w:rPr>
-          <w:sz w:val="28"/>
-          <w:szCs w:val="28"/>
-        </w:rPr>
-      </w:pPr>
-    </w:p>
-    <w:p>
-      <w:pPr>
-        <w:rPr>
-          <w:b/>
-          <w:bCs/>
-          <w:sz w:val="28"/>
-          <w:szCs w:val="28"/>
-        </w:rPr>
-      </w:pPr>
-      <w:proofErr w:type="spellStart"/>
-      <w:r>
-        <w:rPr>
-          <w:b/>
-          <w:bCs/>
-          <w:sz w:val="28"/>
-          <w:szCs w:val="28"/>
-        </w:rPr>
-        <w:t>npm</w:t>
-      </w:r>
-      <w:proofErr w:type="spellEnd"/>
-      <w:r>
-        <w:rPr>
-          <w:b/>
-          <w:bCs/>
-          <w:sz w:val="28"/>
-          <w:szCs w:val="28"/>
-        </w:rPr>
-        <w:t xml:space="preserve"> create </w:t>
-      </w:r>
-      <w:proofErr w:type="spellStart"/>
-      <w:r>
-        <w:rPr>
-          <w:b/>
-          <w:bCs/>
-          <w:sz w:val="28"/>
-          <w:szCs w:val="28"/>
-        </w:rPr>
-        <w:t>vite@latest</w:t>
-      </w:r>
-      <w:proofErr w:type="spellEnd"/>
-      <w:r>
-        <w:rPr>
-          <w:b/>
-          <w:bCs/>
-          <w:sz w:val="28"/>
-          <w:szCs w:val="28"/>
-        </w:rPr>
-        <w:t xml:space="preserve"> (or </w:t>
-      </w:r>
-      <w:proofErr w:type="spellStart"/>
-      <w:r>
-        <w:rPr>
-          <w:b/>
-          <w:bCs/>
-          <w:sz w:val="28"/>
-          <w:szCs w:val="28"/>
-        </w:rPr>
-        <w:t>npm</w:t>
-      </w:r>
-      <w:proofErr w:type="spellEnd"/>
-      <w:r>
-        <w:rPr>
-          <w:b/>
-          <w:bCs/>
+      <w:r>
+        <w:rPr>
+          <w:sz w:val="28"/>
+          <w:szCs w:val="28"/>
+        </w:rPr>
+        <w:t>[</w:t>
+      </w:r>
+      <w:r>
+        <w:rPr>
+          <w:sz w:val="28"/>
+          <w:szCs w:val="28"/>
+        </w:rPr>
+        <w:t>Note :</w:t>
+      </w:r>
+      <w:r>
+        <w:rPr>
+          <w:sz w:val="28"/>
+          <w:szCs w:val="28"/>
+        </w:rPr>
+        <w:t xml:space="preserve"> Install node module folder if you are using vite – npm install ]</w:t>
+      </w:r>
+    </w:p>
+    <w:p>
+      <w:pPr>
+        <w:rPr>
+          <w:sz w:val="28"/>
+          <w:szCs w:val="28"/>
+        </w:rPr>
+      </w:pPr>
+    </w:p>
+    <w:p>
+      <w:pPr>
+        <w:rPr>
+          <w:sz w:val="28"/>
+          <w:szCs w:val="28"/>
+        </w:rPr>
+      </w:pPr>
+    </w:p>
+    <w:p>
+      <w:pPr>
+        <w:rPr>
+          <w:sz w:val="28"/>
+          <w:szCs w:val="28"/>
+        </w:rPr>
+      </w:pPr>
+    </w:p>
+    <w:p>
+      <w:pPr>
+        <w:rPr>
+          <w:sz w:val="28"/>
+          <w:szCs w:val="28"/>
+        </w:rPr>
+      </w:pPr>
+    </w:p>
+    <w:p>
+      <w:pPr>
+        <w:rPr>
+          <w:b/>
+          <w:bCs/>
+          <w:sz w:val="28"/>
+          <w:szCs w:val="28"/>
+        </w:rPr>
+      </w:pPr>
+      <w:r>
+        <w:rPr>
+          <w:b/>
+          <w:bCs/>
+          <w:sz w:val="28"/>
+          <w:szCs w:val="28"/>
+        </w:rPr>
+        <w:lastRenderedPageBreak/>
+        <w:t xml:space="preserve">*  </w:t>
+      </w:r>
+      <w:r>
+        <w:rPr>
+          <w:b/>
+          <w:bCs/>
+          <w:sz w:val="28"/>
+          <w:szCs w:val="28"/>
+        </w:rPr>
+        <w:t>Reconciliation in Simple Words</w:t>
+      </w:r>
+    </w:p>
+    <w:p>
+      <w:pPr>
+        <w:numPr>
+          <w:ilvl w:val="0"/>
+          <w:numId w:val="8"/>
+        </w:numPr>
+        <w:rPr>
+          <w:sz w:val="28"/>
+          <w:szCs w:val="28"/>
+        </w:rPr>
+      </w:pPr>
+      <w:r>
+        <w:rPr>
+          <w:sz w:val="28"/>
+          <w:szCs w:val="28"/>
+        </w:rPr>
+        <w:t>When something changes in a React app (like data or user interaction), React rebuilds a virtual copy of the UI (called the Virtual DOM).</w:t>
+      </w:r>
+    </w:p>
+    <w:p>
+      <w:pPr>
+        <w:numPr>
+          <w:ilvl w:val="0"/>
+          <w:numId w:val="8"/>
+        </w:numPr>
+        <w:rPr>
+          <w:sz w:val="28"/>
+          <w:szCs w:val="28"/>
+        </w:rPr>
+      </w:pPr>
+      <w:r>
+        <w:rPr>
+          <w:sz w:val="28"/>
+          <w:szCs w:val="28"/>
+        </w:rPr>
+        <w:t>It then compares the old and new virtual DOMs using a "diffing" algorithm to spot what actually changed.</w:t>
+      </w:r>
+    </w:p>
+    <w:p>
+      <w:pPr>
+        <w:numPr>
+          <w:ilvl w:val="0"/>
+          <w:numId w:val="8"/>
+        </w:numPr>
+        <w:rPr>
+          <w:sz w:val="28"/>
+          <w:szCs w:val="28"/>
+        </w:rPr>
+      </w:pPr>
+      <w:r>
+        <w:rPr>
+          <w:sz w:val="28"/>
+          <w:szCs w:val="28"/>
+        </w:rPr>
+        <w:t>Only those changed pieces are updated in the real browser DOM. This makes updates faster and avoids unnecessary changes.</w:t>
+      </w:r>
+    </w:p>
+    <w:p>
+      <w:pPr>
+        <w:numPr>
+          <w:ilvl w:val="0"/>
+          <w:numId w:val="8"/>
+        </w:numPr>
+        <w:rPr>
+          <w:sz w:val="28"/>
+          <w:szCs w:val="28"/>
+        </w:rPr>
+      </w:pPr>
+      <w:r>
+        <w:rPr>
+          <w:sz w:val="28"/>
+          <w:szCs w:val="28"/>
+        </w:rPr>
+        <w:t>It mainly checks:</w:t>
+      </w:r>
+    </w:p>
+    <w:p>
+      <w:pPr>
+        <w:numPr>
+          <w:ilvl w:val="1"/>
+          <w:numId w:val="8"/>
+        </w:numPr>
+        <w:rPr>
+          <w:sz w:val="28"/>
+          <w:szCs w:val="28"/>
+        </w:rPr>
+      </w:pPr>
+      <w:r>
+        <w:rPr>
+          <w:sz w:val="28"/>
+          <w:szCs w:val="28"/>
+        </w:rPr>
+        <w:t>If an element's type changed, React replaces it completely.</w:t>
+      </w:r>
+    </w:p>
+    <w:p>
+      <w:pPr>
+        <w:numPr>
+          <w:ilvl w:val="1"/>
+          <w:numId w:val="8"/>
+        </w:numPr>
+        <w:rPr>
+          <w:sz w:val="28"/>
+          <w:szCs w:val="28"/>
+        </w:rPr>
+      </w:pPr>
+      <w:r>
+        <w:rPr>
+          <w:sz w:val="28"/>
+          <w:szCs w:val="28"/>
+        </w:rPr>
+        <w:t>If only props or state changed, React updates only those parts.</w:t>
+      </w:r>
+    </w:p>
+    <w:p>
+      <w:pPr>
+        <w:numPr>
+          <w:ilvl w:val="1"/>
+          <w:numId w:val="8"/>
+        </w:numPr>
+        <w:rPr>
+          <w:sz w:val="28"/>
+          <w:szCs w:val="28"/>
+        </w:rPr>
+      </w:pPr>
+      <w:r>
+        <w:rPr>
+          <w:sz w:val="28"/>
+          <w:szCs w:val="28"/>
+        </w:rPr>
+        <w:t>For lists, keys help React track which items moved, were removed, or added.</w:t>
+      </w:r>
+    </w:p>
+    <w:p>
+      <w:pPr>
+        <w:ind w:left="1440"/>
+        <w:rPr>
+          <w:sz w:val="28"/>
+          <w:szCs w:val="28"/>
+        </w:rPr>
+      </w:pPr>
+    </w:p>
+    <w:p>
+      <w:pPr>
+        <w:rPr>
+          <w:sz w:val="28"/>
+          <w:szCs w:val="28"/>
+        </w:rPr>
+      </w:pPr>
+      <w:r>
+        <w:rPr>
+          <w:b/>
+          <w:bCs/>
+          <w:sz w:val="28"/>
+          <w:szCs w:val="28"/>
+        </w:rPr>
+        <w:t>*</w:t>
+      </w:r>
+      <w:r>
+        <w:rPr>
+          <w:b/>
+          <w:bCs/>
+          <w:sz w:val="28"/>
+          <w:szCs w:val="28"/>
+        </w:rPr>
+        <w:t xml:space="preserve">   </w:t>
+      </w:r>
+      <w:r>
+        <w:rPr>
+          <w:b/>
+          <w:bCs/>
+          <w:sz w:val="28"/>
+          <w:szCs w:val="28"/>
+        </w:rPr>
+        <w:t>What is Fiber in React?</w:t>
+      </w:r>
+    </w:p>
+    <w:p>
+      <w:pPr>
+        <w:numPr>
+          <w:ilvl w:val="0"/>
+          <w:numId w:val="9"/>
+        </w:numPr>
+        <w:rPr>
+          <w:sz w:val="28"/>
+          <w:szCs w:val="28"/>
+        </w:rPr>
+      </w:pPr>
+      <w:r>
+        <w:rPr>
+          <w:b/>
+          <w:bCs/>
+          <w:sz w:val="28"/>
+          <w:szCs w:val="28"/>
+        </w:rPr>
+        <w:t>Fiber</w:t>
+      </w:r>
+      <w:r>
+        <w:rPr>
+          <w:sz w:val="28"/>
+          <w:szCs w:val="28"/>
+        </w:rPr>
+        <w:t> is the name of React's reconciliation engine introduced from React 16 onwards.</w:t>
+      </w:r>
+    </w:p>
+    <w:p>
+      <w:pPr>
+        <w:numPr>
+          <w:ilvl w:val="0"/>
+          <w:numId w:val="9"/>
+        </w:numPr>
+        <w:rPr>
+          <w:sz w:val="28"/>
+          <w:szCs w:val="28"/>
+        </w:rPr>
+      </w:pPr>
+      <w:r>
+        <w:rPr>
+          <w:sz w:val="28"/>
+          <w:szCs w:val="28"/>
+        </w:rPr>
+        <w:t>Fiber lets React break large UI updates into small chunks called "units of work," so the browser can handle animations and user input even during big updates.</w:t>
+      </w:r>
+    </w:p>
+    <w:p>
+      <w:pPr>
+        <w:numPr>
+          <w:ilvl w:val="0"/>
+          <w:numId w:val="9"/>
+        </w:numPr>
+        <w:rPr>
+          <w:sz w:val="28"/>
+          <w:szCs w:val="28"/>
+        </w:rPr>
+      </w:pPr>
+      <w:r>
+        <w:rPr>
+          <w:sz w:val="28"/>
+          <w:szCs w:val="28"/>
+        </w:rPr>
+        <w:t>Fibers are like tiny data structures that let React pause, resume, or cancel rendering work for smooth user experience.</w:t>
+      </w:r>
+    </w:p>
+    <w:p>
+      <w:pPr>
+        <w:numPr>
+          <w:ilvl w:val="0"/>
+          <w:numId w:val="9"/>
+        </w:numPr>
+        <w:rPr>
+          <w:sz w:val="28"/>
+          <w:szCs w:val="28"/>
+        </w:rPr>
+      </w:pPr>
+      <w:r>
+        <w:rPr>
+          <w:sz w:val="28"/>
+          <w:szCs w:val="28"/>
+        </w:rPr>
+        <w:t>Thanks to Fiber, React apps feel more responsive, especially during heavy updates or animations.</w:t>
+      </w:r>
+    </w:p>
+    <w:p>
+      <w:pPr>
+        <w:rPr>
+          <w:b/>
+          <w:bCs/>
+          <w:sz w:val="28"/>
+          <w:szCs w:val="28"/>
+        </w:rPr>
+      </w:pPr>
+      <w:r>
+        <w:rPr>
+          <w:b/>
+          <w:bCs/>
+          <w:sz w:val="28"/>
+          <w:szCs w:val="28"/>
+        </w:rPr>
+        <w:t>In a Nutshell</w:t>
+      </w:r>
+    </w:p>
+    <w:p>
+      <w:pPr>
+        <w:numPr>
+          <w:ilvl w:val="0"/>
+          <w:numId w:val="10"/>
+        </w:numPr>
+        <w:rPr>
+          <w:sz w:val="28"/>
+          <w:szCs w:val="28"/>
+        </w:rPr>
+      </w:pPr>
+      <w:r>
+        <w:rPr>
+          <w:b/>
+          <w:bCs/>
+          <w:sz w:val="28"/>
+          <w:szCs w:val="28"/>
+        </w:rPr>
+        <w:t>Reconciliation</w:t>
+      </w:r>
+      <w:r>
+        <w:rPr>
+          <w:sz w:val="28"/>
+          <w:szCs w:val="28"/>
+        </w:rPr>
+        <w:t> is how React decides what needs to change in the UI, and </w:t>
+      </w:r>
+      <w:r>
+        <w:rPr>
+          <w:b/>
+          <w:bCs/>
+          <w:sz w:val="28"/>
+          <w:szCs w:val="28"/>
+        </w:rPr>
+        <w:t>Fiber</w:t>
+      </w:r>
+      <w:r>
+        <w:rPr>
+          <w:sz w:val="28"/>
+          <w:szCs w:val="28"/>
+        </w:rPr>
+        <w:t> is the advanced technology React uses to make those changes quickly and without freezing the app.</w:t>
+      </w:r>
+    </w:p>
+    <w:p>
+      <w:pPr>
+        <w:rPr>
+          <w:sz w:val="28"/>
+          <w:szCs w:val="28"/>
+        </w:rPr>
+      </w:pPr>
+      <w:r>
+        <w:rPr>
+          <w:b/>
+          <w:bCs/>
+          <w:sz w:val="28"/>
+          <w:szCs w:val="28"/>
+          <w:highlight w:val="yellow"/>
+        </w:rPr>
+        <w:lastRenderedPageBreak/>
+        <w:t>createRoot(document.getElementById('root')).render() </w:t>
+      </w:r>
+      <w:r>
+        <w:rPr>
+          <w:b/>
+          <w:bCs/>
+          <w:sz w:val="28"/>
+          <w:szCs w:val="28"/>
+        </w:rPr>
+        <w:br/>
+      </w:r>
+      <w:r>
+        <w:rPr>
+          <w:sz w:val="28"/>
+          <w:szCs w:val="28"/>
+        </w:rPr>
+        <w:br/>
+        <w:t>t</w:t>
+      </w:r>
+      <w:r>
+        <w:rPr>
+          <w:sz w:val="28"/>
+          <w:szCs w:val="28"/>
+        </w:rPr>
+        <w:t>ells React to take control of the HTML element with the id "root" and display your React app inside it.</w:t>
+      </w:r>
+    </w:p>
+    <w:p>
+      <w:pPr>
+        <w:rPr>
+          <w:b/>
+          <w:bCs/>
+          <w:sz w:val="28"/>
+          <w:szCs w:val="28"/>
+        </w:rPr>
+      </w:pPr>
+      <w:r>
+        <w:rPr>
+          <w:b/>
+          <w:bCs/>
+          <w:sz w:val="28"/>
+          <w:szCs w:val="28"/>
+        </w:rPr>
+        <w:t>Breaking It Down</w:t>
+      </w:r>
+    </w:p>
+    <w:p>
+      <w:pPr>
+        <w:numPr>
+          <w:ilvl w:val="0"/>
+          <w:numId w:val="11"/>
+        </w:numPr>
+        <w:rPr>
+          <w:sz w:val="28"/>
+          <w:szCs w:val="28"/>
+        </w:rPr>
+      </w:pPr>
+      <w:r>
+        <w:rPr>
+          <w:b/>
+          <w:bCs/>
+          <w:sz w:val="28"/>
+          <w:szCs w:val="28"/>
+        </w:rPr>
+        <w:t>createRoot(document.getElementById('root'))</w:t>
+      </w:r>
+      <w:r>
+        <w:rPr>
+          <w:sz w:val="28"/>
+          <w:szCs w:val="28"/>
+        </w:rPr>
+        <w:t>:</w:t>
+      </w:r>
+    </w:p>
+    <w:p>
+      <w:pPr>
+        <w:numPr>
+          <w:ilvl w:val="1"/>
+          <w:numId w:val="11"/>
+        </w:numPr>
+        <w:rPr>
+          <w:sz w:val="28"/>
+          <w:szCs w:val="28"/>
+        </w:rPr>
+      </w:pPr>
+      <w:r>
+        <w:rPr>
+          <w:sz w:val="28"/>
+          <w:szCs w:val="28"/>
+        </w:rPr>
+        <w:t>Finds the element in your HTML with id="root".</w:t>
+      </w:r>
+    </w:p>
+    <w:p>
+      <w:pPr>
+        <w:numPr>
+          <w:ilvl w:val="1"/>
+          <w:numId w:val="11"/>
+        </w:numPr>
+        <w:rPr>
+          <w:sz w:val="28"/>
+          <w:szCs w:val="28"/>
+        </w:rPr>
+      </w:pPr>
+      <w:r>
+        <w:rPr>
+          <w:sz w:val="28"/>
+          <w:szCs w:val="28"/>
+        </w:rPr>
+        <w:t>Prepares React to manage this section of the page, called the "root container".</w:t>
+      </w:r>
+    </w:p>
+    <w:p>
+      <w:pPr>
+        <w:numPr>
+          <w:ilvl w:val="1"/>
+          <w:numId w:val="11"/>
+        </w:numPr>
+        <w:rPr>
+          <w:sz w:val="28"/>
+          <w:szCs w:val="28"/>
+        </w:rPr>
+      </w:pPr>
+      <w:r>
+        <w:rPr>
+          <w:sz w:val="28"/>
+          <w:szCs w:val="28"/>
+        </w:rPr>
+        <w:t>This is how React connects itself to your webpage.</w:t>
+      </w:r>
+    </w:p>
+    <w:p>
+      <w:pPr>
+        <w:numPr>
+          <w:ilvl w:val="0"/>
+          <w:numId w:val="11"/>
+        </w:numPr>
+        <w:rPr>
+          <w:sz w:val="28"/>
+          <w:szCs w:val="28"/>
+        </w:rPr>
+      </w:pPr>
+      <w:r>
+        <w:rPr>
+          <w:b/>
+          <w:bCs/>
+          <w:sz w:val="28"/>
+          <w:szCs w:val="28"/>
+        </w:rPr>
+        <w:t>.render()</w:t>
+      </w:r>
+      <w:r>
+        <w:rPr>
+          <w:sz w:val="28"/>
+          <w:szCs w:val="28"/>
+        </w:rPr>
+        <w:t>:</w:t>
+      </w:r>
+    </w:p>
+    <w:p>
+      <w:pPr>
+        <w:numPr>
+          <w:ilvl w:val="1"/>
+          <w:numId w:val="11"/>
+        </w:numPr>
+        <w:rPr>
+          <w:sz w:val="28"/>
+          <w:szCs w:val="28"/>
+        </w:rPr>
+      </w:pPr>
+      <w:r>
+        <w:rPr>
+          <w:sz w:val="28"/>
+          <w:szCs w:val="28"/>
+        </w:rPr>
+        <w:t>Decides what should appear in that part of the page (usually your main React component, like &lt;App /&gt;).</w:t>
+      </w:r>
+    </w:p>
+    <w:p>
+      <w:pPr>
+        <w:numPr>
+          <w:ilvl w:val="1"/>
+          <w:numId w:val="11"/>
+        </w:numPr>
+        <w:rPr>
+          <w:sz w:val="28"/>
+          <w:szCs w:val="28"/>
+        </w:rPr>
+      </w:pPr>
+      <w:r>
+        <w:rPr>
+          <w:sz w:val="28"/>
+          <w:szCs w:val="28"/>
+        </w:rPr>
+        <w:t>Displays your React UI inside the selected HTML element.</w:t>
+      </w:r>
+    </w:p>
+    <w:p>
+      <w:pPr>
+        <w:numPr>
+          <w:ilvl w:val="1"/>
+          <w:numId w:val="11"/>
+        </w:numPr>
+        <w:rPr>
+          <w:sz w:val="28"/>
+          <w:szCs w:val="28"/>
+        </w:rPr>
+      </w:pPr>
+      <w:r>
+        <w:rPr>
+          <w:sz w:val="28"/>
+          <w:szCs w:val="28"/>
+        </w:rPr>
+        <w:t>Any updates to your React components will be shown inside this container.</w:t>
+      </w:r>
+    </w:p>
+    <w:p>
+      <w:pPr>
+        <w:rPr>
+          <w:b/>
+          <w:bCs/>
+          <w:sz w:val="28"/>
+          <w:szCs w:val="28"/>
+        </w:rPr>
+      </w:pPr>
+      <w:r>
+        <w:rPr>
+          <w:b/>
+          <w:bCs/>
+          <w:sz w:val="28"/>
+          <w:szCs w:val="28"/>
+        </w:rPr>
+        <w:t>Why It Matters</w:t>
+      </w:r>
+    </w:p>
+    <w:p>
+      <w:pPr>
+        <w:numPr>
+          <w:ilvl w:val="0"/>
+          <w:numId w:val="12"/>
+        </w:numPr>
+        <w:rPr>
+          <w:sz w:val="28"/>
+          <w:szCs w:val="28"/>
+        </w:rPr>
+      </w:pPr>
+      <w:r>
+        <w:rPr>
+          <w:sz w:val="28"/>
+          <w:szCs w:val="28"/>
+        </w:rPr>
+        <w:t>This line is the official way (since React v18) to start any React project.</w:t>
+      </w:r>
+    </w:p>
+    <w:p>
+      <w:pPr>
+        <w:numPr>
+          <w:ilvl w:val="0"/>
+          <w:numId w:val="12"/>
+        </w:numPr>
+        <w:rPr>
+          <w:sz w:val="28"/>
+          <w:szCs w:val="28"/>
+        </w:rPr>
+      </w:pPr>
+      <w:r>
+        <w:rPr>
+          <w:sz w:val="28"/>
+          <w:szCs w:val="28"/>
+        </w:rPr>
+        <w:t>It lets React update just the "root" part of your page, making things interactive and dynamic without affecting the rest of your HTML.</w:t>
+      </w:r>
+    </w:p>
+    <w:p>
+      <w:pPr>
+        <w:numPr>
+          <w:ilvl w:val="0"/>
+          <w:numId w:val="12"/>
+        </w:numPr>
+        <w:rPr>
+          <w:sz w:val="28"/>
+          <w:szCs w:val="28"/>
+        </w:rPr>
+      </w:pPr>
+      <w:r>
+        <w:rPr>
+          <w:sz w:val="28"/>
+          <w:szCs w:val="28"/>
+        </w:rPr>
+        <w:t>Improves performance and supports new features like concurrent rendering in React.</w:t>
+      </w:r>
+    </w:p>
+    <w:p>
+      <w:pPr>
+        <w:rPr>
+          <w:sz w:val="28"/>
+          <w:szCs w:val="28"/>
+        </w:rPr>
+      </w:pPr>
+      <w:r>
+        <w:rPr>
+          <w:sz w:val="28"/>
+          <w:szCs w:val="28"/>
+        </w:rPr>
+        <w:t>So, this single line connects your React app to your webpage and manages how and where your UI gets shown and updated.</w:t>
+      </w:r>
+    </w:p>
+    <w:p>
+      <w:pPr>
+        <w:numPr>
+          <w:ilvl w:val="0"/>
+          <w:numId w:val="13"/>
+        </w:numPr>
+        <w:rPr>
+          <w:sz w:val="28"/>
+          <w:szCs w:val="28"/>
+        </w:rPr>
+      </w:pPr>
+      <w:r>
+        <w:rPr>
+          <w:sz w:val="28"/>
+          <w:szCs w:val="28"/>
+        </w:rPr>
+        <w:t>It tells React: “Take control of this empty spot in the HTML page (the div with id root), and put my React app here.”</w:t>
+      </w:r>
+    </w:p>
+    <w:p>
+      <w:pPr>
+        <w:numPr>
+          <w:ilvl w:val="0"/>
+          <w:numId w:val="13"/>
+        </w:numPr>
+        <w:rPr>
+          <w:sz w:val="28"/>
+          <w:szCs w:val="28"/>
+        </w:rPr>
+      </w:pPr>
+      <w:r>
+        <w:rPr>
+          <w:sz w:val="28"/>
+          <w:szCs w:val="28"/>
+        </w:rPr>
+        <w:lastRenderedPageBreak/>
+        <w:t>First, createRoot(document.getElementById('root')) finds the empty spot where React should work.</w:t>
+      </w:r>
+    </w:p>
+    <w:p>
+      <w:pPr>
+        <w:numPr>
+          <w:ilvl w:val="0"/>
+          <w:numId w:val="13"/>
+        </w:numPr>
+        <w:rPr>
+          <w:sz w:val="28"/>
+          <w:szCs w:val="28"/>
+        </w:rPr>
+      </w:pPr>
+      <w:r>
+        <w:rPr>
+          <w:sz w:val="28"/>
+          <w:szCs w:val="28"/>
+        </w:rPr>
+        <w:t>Then, .render() is used to show your React content (like &lt;App /&gt;) inside that spot.</w:t>
+      </w:r>
+    </w:p>
+    <w:p>
+      <w:pPr>
+        <w:rPr>
+          <w:sz w:val="28"/>
+          <w:szCs w:val="28"/>
+        </w:rPr>
+      </w:pPr>
+    </w:p>
+    <w:p>
+      <w:pPr>
+        <w:rPr>
+          <w:sz w:val="28"/>
+          <w:szCs w:val="28"/>
+        </w:rPr>
+      </w:pPr>
+      <w:r>
+        <w:rPr>
+          <w:sz w:val="28"/>
+          <w:szCs w:val="28"/>
+        </w:rPr>
+        <w:t>1.The createRoot create's its own DOM and then compare it with the web browser's DOM and only update those components which are actually updated.</w:t>
+      </w:r>
+      <w:r>
+        <w:rPr>
+          <w:sz w:val="28"/>
+          <w:szCs w:val="28"/>
+        </w:rPr>
+        <w:br/>
+      </w:r>
+      <w:r>
+        <w:rPr>
+          <w:sz w:val="28"/>
+          <w:szCs w:val="28"/>
+        </w:rPr>
+        <w:t xml:space="preserve"> 2.But the browser removes the whole DOM and then recrates the whole DOM with the updated values this is called reload. </w:t>
+      </w:r>
+      <w:r>
+        <w:rPr>
+          <w:sz w:val="28"/>
+          <w:szCs w:val="28"/>
+        </w:rPr>
+        <w:br/>
+      </w:r>
+      <w:r>
+        <w:rPr>
+          <w:sz w:val="28"/>
+          <w:szCs w:val="28"/>
+        </w:rPr>
+        <w:t xml:space="preserve">3. However virtual DOM tracks whole DOM like a tree like structure and updates only those values which were only changed. </w:t>
+      </w:r>
+      <w:r>
+        <w:rPr>
+          <w:sz w:val="28"/>
+          <w:szCs w:val="28"/>
+        </w:rPr>
+        <w:br/>
+      </w:r>
+      <w:r>
+        <w:rPr>
+          <w:sz w:val="28"/>
+          <w:szCs w:val="28"/>
+        </w:rPr>
+        <w:t>4. But some values depends on network call so if we update a value it might get update immediately via a network call.</w:t>
+      </w:r>
+      <w:r>
+        <w:rPr>
+          <w:sz w:val="28"/>
+          <w:szCs w:val="28"/>
+        </w:rPr>
+        <w:br/>
+      </w:r>
+      <w:r>
+        <w:rPr>
+          <w:sz w:val="28"/>
+          <w:szCs w:val="28"/>
+        </w:rPr>
+        <w:t xml:space="preserve"> 5. So we will have to update it again. To avoid this overhead we can drop the updation calls for the immediate value update.</w:t>
+      </w:r>
+      <w:r>
+        <w:rPr>
+          <w:sz w:val="28"/>
+          <w:szCs w:val="28"/>
+        </w:rPr>
+        <w:br/>
+      </w:r>
+      <w:r>
+        <w:rPr>
+          <w:sz w:val="28"/>
+          <w:szCs w:val="28"/>
+        </w:rPr>
+        <w:t xml:space="preserve"> 6. The current algo used by the React is called the React Fibre algo.</w:t>
+      </w:r>
+      <w:r>
+        <w:rPr>
+          <w:sz w:val="28"/>
+          <w:szCs w:val="28"/>
+        </w:rPr>
+        <w:br/>
+      </w:r>
+      <w:r>
+        <w:rPr>
+          <w:sz w:val="28"/>
+          <w:szCs w:val="28"/>
+        </w:rPr>
+        <w:t xml:space="preserve"> 7. The algo react uses to differentiate the web browser's tree and React's tree formed through create root is called reconciliation. </w:t>
+      </w:r>
+      <w:r>
+        <w:rPr>
+          <w:sz w:val="28"/>
+          <w:szCs w:val="28"/>
+        </w:rPr>
+        <w:br/>
+      </w:r>
+      <w:r>
+        <w:rPr>
+          <w:sz w:val="28"/>
+          <w:szCs w:val="28"/>
+        </w:rPr>
+        <w:t>8. Reconciliation is the algo behind what popularly known as the Virtual-DOM.</w:t>
+      </w:r>
+      <w:r>
+        <w:rPr>
+          <w:sz w:val="28"/>
+          <w:szCs w:val="28"/>
+        </w:rPr>
+        <w:br/>
+      </w:r>
+      <w:r>
+        <w:rPr>
           <w:sz w:val="28"/>
           <w:szCs w:val="28"/>
         </w:rPr>
         <w:t xml:space="preserve"> </w:t>
       </w:r>
-      <w:proofErr w:type="spellStart"/>
-      <w:r>
-        <w:rPr>
-          <w:b/>
-          <w:bCs/>
-          <w:sz w:val="28"/>
-          <w:szCs w:val="28"/>
-        </w:rPr>
-        <w:t>init</w:t>
-      </w:r>
-      <w:proofErr w:type="spellEnd"/>
-      <w:r>
-        <w:rPr>
-          <w:b/>
-          <w:bCs/>
-          <w:sz w:val="28"/>
-          <w:szCs w:val="28"/>
-        </w:rPr>
-        <w:t xml:space="preserve"> </w:t>
-      </w:r>
-      <w:proofErr w:type="spellStart"/>
-      <w:r>
-        <w:rPr>
-          <w:b/>
-          <w:bCs/>
-          <w:sz w:val="28"/>
-          <w:szCs w:val="28"/>
-        </w:rPr>
-        <w:t>vite@latest</w:t>
-      </w:r>
-      <w:proofErr w:type="spellEnd"/>
-      <w:r>
-        <w:rPr>
-          <w:b/>
-          <w:bCs/>
-          <w:sz w:val="28"/>
-          <w:szCs w:val="28"/>
-        </w:rPr>
-        <w:t>)</w:t>
-      </w:r>
-    </w:p>
-    <w:p>
-      <w:pPr>
-        <w:ind w:left="720"/>
-        <w:rPr>
-          <w:sz w:val="28"/>
-          <w:szCs w:val="28"/>
-        </w:rPr>
-      </w:pPr>
-      <w:r>
-        <w:rPr>
-          <w:sz w:val="28"/>
-          <w:szCs w:val="28"/>
-        </w:rPr>
-        <w:t>Bootstraps a frontend app with Vite, which is framework-agnostic (supports React, Vue, Svelte, etc.).</w:t>
-      </w:r>
-    </w:p>
-    <w:p>
-      <w:pPr>
-        <w:ind w:left="720"/>
-        <w:rPr>
-          <w:sz w:val="28"/>
-          <w:szCs w:val="28"/>
-        </w:rPr>
-      </w:pPr>
-      <w:r>
-        <w:rPr>
-          <w:sz w:val="28"/>
-          <w:szCs w:val="28"/>
-        </w:rPr>
-        <w:t xml:space="preserve">Uses native ES modules and </w:t>
-      </w:r>
-      <w:proofErr w:type="spellStart"/>
-      <w:r>
-        <w:rPr>
-          <w:sz w:val="28"/>
-          <w:szCs w:val="28"/>
-        </w:rPr>
-        <w:t>esbuild</w:t>
-      </w:r>
-      <w:proofErr w:type="spellEnd"/>
-      <w:r>
-        <w:rPr>
-          <w:sz w:val="28"/>
-          <w:szCs w:val="28"/>
-        </w:rPr>
-        <w:t xml:space="preserve"> for rapid cold starts and Hot Module Replacement (HMR), resulting in much faster dev experience.</w:t>
-      </w:r>
-    </w:p>
-    <w:p>
-      <w:pPr>
-        <w:ind w:firstLine="720"/>
-        <w:rPr>
-          <w:sz w:val="28"/>
-          <w:szCs w:val="28"/>
-        </w:rPr>
-      </w:pPr>
-      <w:r>
-        <w:rPr>
-          <w:sz w:val="28"/>
-          <w:szCs w:val="28"/>
-        </w:rPr>
-        <w:t>Offers an open and easily editable configuration from the start.</w:t>
-      </w:r>
-    </w:p>
-    <w:p>
-      <w:pPr>
-        <w:ind w:firstLine="720"/>
-        <w:rPr>
-          <w:sz w:val="28"/>
-          <w:szCs w:val="28"/>
-        </w:rPr>
-      </w:pPr>
-      <w:r>
-        <w:rPr>
-          <w:sz w:val="28"/>
-          <w:szCs w:val="28"/>
-        </w:rPr>
-        <w:t>The build process for production is highly optimized with Rollup.</w:t>
-      </w:r>
-    </w:p>
-    <w:p>
-      <w:pPr>
-        <w:ind w:left="720"/>
-        <w:rPr>
-          <w:sz w:val="28"/>
-          <w:szCs w:val="28"/>
-        </w:rPr>
-      </w:pPr>
-      <w:r>
-        <w:rPr>
-          <w:sz w:val="28"/>
-          <w:szCs w:val="28"/>
-        </w:rPr>
-        <w:t>Designed for modern browser and JavaScript standards, making it more "future-proof".</w:t>
-      </w:r>
-    </w:p>
-    <w:p>
-      <w:pPr>
-        <w:rPr>
-          <w:sz w:val="28"/>
-          <w:szCs w:val="28"/>
-        </w:rPr>
-      </w:pPr>
-      <w:r>
-        <w:rPr>
-          <w:sz w:val="28"/>
-          <w:szCs w:val="28"/>
-        </w:rPr>
-        <w:t>-</w:t>
-      </w:r>
-      <w:r>
-        <w:rPr>
-          <w:sz w:val="28"/>
-          <w:szCs w:val="28"/>
-        </w:rPr>
-        <w:t xml:space="preserve"> </w:t>
-      </w:r>
-      <w:r>
-        <w:rPr>
-          <w:sz w:val="28"/>
-          <w:szCs w:val="28"/>
-        </w:rPr>
-        <w:t>[</w:t>
-      </w:r>
-      <w:proofErr w:type="gramStart"/>
-      <w:r>
-        <w:rPr>
-          <w:sz w:val="28"/>
-          <w:szCs w:val="28"/>
-        </w:rPr>
-        <w:t>Note :</w:t>
-      </w:r>
-      <w:proofErr w:type="gramEnd"/>
-      <w:r>
-        <w:rPr>
-          <w:sz w:val="28"/>
-          <w:szCs w:val="28"/>
-        </w:rPr>
-        <w:t xml:space="preserve"> Install node module folder if you are using </w:t>
-      </w:r>
-      <w:proofErr w:type="spellStart"/>
-      <w:r>
-        <w:rPr>
-          <w:sz w:val="28"/>
-          <w:szCs w:val="28"/>
-        </w:rPr>
-        <w:t>vite</w:t>
-      </w:r>
-      <w:proofErr w:type="spellEnd"/>
-      <w:r>
-        <w:rPr>
-          <w:sz w:val="28"/>
-          <w:szCs w:val="28"/>
-        </w:rPr>
-        <w:t xml:space="preserve"> – </w:t>
-      </w:r>
-      <w:proofErr w:type="spellStart"/>
-      <w:r>
-        <w:rPr>
-          <w:sz w:val="28"/>
-          <w:szCs w:val="28"/>
-        </w:rPr>
-        <w:t>npm</w:t>
-      </w:r>
-      <w:proofErr w:type="spellEnd"/>
-      <w:r>
-        <w:rPr>
-          <w:sz w:val="28"/>
-          <w:szCs w:val="28"/>
-        </w:rPr>
-        <w:t xml:space="preserve"> </w:t>
-      </w:r>
-      <w:proofErr w:type="gramStart"/>
-      <w:r>
-        <w:rPr>
-          <w:sz w:val="28"/>
-          <w:szCs w:val="28"/>
-        </w:rPr>
-        <w:t>install ]</w:t>
-      </w:r>
-      <w:proofErr w:type="gramEnd"/>
+      <w:hyperlink r:id="rId5" w:history="1">
+        <w:r>
+          <w:rPr>
+            <w:rStyle w:val="Hyperlink"/>
+            <w:sz w:val="28"/>
+            <w:szCs w:val="28"/>
+          </w:rPr>
+          <w:t>9.</w:t>
+        </w:r>
+        <w:r>
+          <w:rPr>
+            <w:rStyle w:val="Hyperlink"/>
+            <w:sz w:val="28"/>
+            <w:szCs w:val="28"/>
+          </w:rPr>
+          <w:t xml:space="preserve"> </w:t>
+        </w:r>
+        <w:r>
+          <w:rPr>
+            <w:rStyle w:val="Hyperlink"/>
+            <w:sz w:val="28"/>
+            <w:szCs w:val="28"/>
+          </w:rPr>
+          <w:t>In</w:t>
+        </w:r>
+      </w:hyperlink>
+      <w:r>
+        <w:rPr>
+          <w:sz w:val="28"/>
+          <w:szCs w:val="28"/>
+        </w:rPr>
+        <w:t xml:space="preserve"> UI it is not necessary for every update to be applied immediately. </w:t>
+      </w:r>
+      <w:r>
+        <w:rPr>
+          <w:sz w:val="28"/>
+          <w:szCs w:val="28"/>
+        </w:rPr>
+        <w:br w:type="page"/>
+      </w:r>
+    </w:p>
+    <w:p>
+      <w:pPr>
+        <w:rPr>
+          <w:sz w:val="28"/>
+          <w:szCs w:val="28"/>
+        </w:rPr>
+      </w:pPr>
+    </w:p>
+    <w:p>
+      <w:pPr>
+        <w:rPr>
+          <w:sz w:val="28"/>
+          <w:szCs w:val="28"/>
+        </w:rPr>
+      </w:pPr>
+    </w:p>
+    <w:p>
+      <w:pPr>
+        <w:rPr>
+          <w:sz w:val="28"/>
+          <w:szCs w:val="28"/>
+        </w:rPr>
+      </w:pPr>
     </w:p>
     <w:p>
       <w:pPr>
@@ -1536,6 +2247,304 @@
 <file path=word/numbering.xml><?xml version="1.0" encoding="utf-8"?>
 <w:numbering xmlns:wpc="http://schemas.microsoft.com/office/word/2010/wordprocessingCanvas" xmlns:cx="http://schemas.microsoft.com/office/drawing/2014/chartex" xmlns:cx1="http://schemas.microsoft.com/office/drawing/2015/9/8/chartex" xmlns:cx2="http://schemas.microsoft.com/office/drawing/2015/10/21/chartex" xmlns:cx3="http://schemas.microsoft.com/office/drawing/2016/5/9/chartex" xmlns:cx4="http://schemas.microsoft.com/office/drawing/2016/5/10/chartex" xmlns:cx5="http://schemas.microsoft.com/office/drawing/2016/5/11/chartex" xmlns:cx6="http://schemas.microsoft.com/office/drawing/2016/5/12/chartex" xmlns:cx7="http://schemas.microsoft.com/office/drawing/2016/5/13/chartex" xmlns:cx8="http://schemas.microsoft.com/office/drawing/2016/5/14/chartex" xmlns:mc="http://schemas.openxmlformats.org/markup-compatibility/2006" xmlns:aink="http://schemas.microsoft.com/office/drawing/2016/ink" xmlns:am3d="http://schemas.microsoft.com/office/drawing/2017/model3d" xmlns:o="urn:schemas-microsoft-com:office:office" xmlns:oel="http://schemas.microsoft.com/office/2019/extlst" xmlns:r="http://schemas.openxmlformats.org/officeDocument/2006/relationships" xmlns:m="http://schemas.openxmlformats.org/officeDocument/2006/math" xmlns:v="urn:schemas-microsoft-com:vml" xmlns:wp14="http://schemas.microsoft.com/office/word/2010/wordprocessingDrawing" xmlns:wp="http://schemas.openxmlformats.org/drawingml/2006/wordprocessingDrawing" xmlns:w10="urn:schemas-microsoft-com:office:word" xmlns:w="http://schemas.openxmlformats.org/wordprocessingml/2006/main" xmlns:w14="http://schemas.microsoft.com/office/word/2010/wordml" xmlns:w15="http://schemas.microsoft.com/office/word/2012/wordml" xmlns:w16cex="http://schemas.microsoft.com/office/word/2018/wordml/cex" xmlns:w16cid="http://schemas.microsoft.com/office/word/2016/wordml/cid" xmlns:w16="http://schemas.microsoft.com/office/word/2018/wordml" xmlns:w16du="http://schemas.microsoft.com/office/word/2023/wordml/word16du" xmlns:w16sdtdh="http://schemas.microsoft.com/office/word/2020/wordml/sdtdatahash" xmlns:w16sdtfl="http://schemas.microsoft.com/office/word/2024/wordml/sdtformatlock" xmlns:w16se="http://schemas.microsoft.com/office/word/2015/wordml/symex" xmlns:wpg="http://schemas.microsoft.com/office/word/2010/wordprocessingGroup" xmlns:wpi="http://schemas.microsoft.com/office/word/2010/wordprocessingInk" xmlns:wne="http://schemas.microsoft.com/office/word/2006/wordml" xmlns:wps="http://schemas.microsoft.com/office/word/2010/wordprocessingShape" mc:Ignorable="w14 w15 w16se w16cid w16 w16cex w16sdtdh w16sdtfl w16du wp14">
   <w:abstractNum w:abstractNumId="0" w15:restartNumberingAfterBreak="0">
+    <w:nsid w:val="03EE64F4"/>
+    <w:multiLevelType w:val="multilevel"/>
+    <w:tmpl w:val="4E7A144E"/>
+    <w:lvl w:ilvl="0">
+      <w:start w:val="1"/>
+      <w:numFmt w:val="bullet"/>
+      <w:lvlText w:val=""/>
+      <w:lvlJc w:val="left"/>
+      <w:pPr>
+        <w:tabs>
+          <w:tab w:val="num" w:pos="720"/>
+        </w:tabs>
+        <w:ind w:left="720" w:hanging="360"/>
+      </w:pPr>
+      <w:rPr>
+        <w:rFonts w:ascii="Symbol" w:hAnsi="Symbol" w:hint="default"/>
+        <w:sz w:val="20"/>
+      </w:rPr>
+    </w:lvl>
+    <w:lvl w:ilvl="1">
+      <w:start w:val="1"/>
+      <w:numFmt w:val="bullet"/>
+      <w:lvlText w:val=""/>
+      <w:lvlJc w:val="left"/>
+      <w:pPr>
+        <w:tabs>
+          <w:tab w:val="num" w:pos="1440"/>
+        </w:tabs>
+        <w:ind w:left="1440" w:hanging="360"/>
+      </w:pPr>
+      <w:rPr>
+        <w:rFonts w:ascii="Symbol" w:hAnsi="Symbol" w:hint="default"/>
+        <w:sz w:val="20"/>
+      </w:rPr>
+    </w:lvl>
+    <w:lvl w:ilvl="2" w:tentative="1">
+      <w:start w:val="1"/>
+      <w:numFmt w:val="bullet"/>
+      <w:lvlText w:val=""/>
+      <w:lvlJc w:val="left"/>
+      <w:pPr>
+        <w:tabs>
+          <w:tab w:val="num" w:pos="2160"/>
+        </w:tabs>
+        <w:ind w:left="2160" w:hanging="360"/>
+      </w:pPr>
+      <w:rPr>
+        <w:rFonts w:ascii="Symbol" w:hAnsi="Symbol" w:hint="default"/>
+        <w:sz w:val="20"/>
+      </w:rPr>
+    </w:lvl>
+    <w:lvl w:ilvl="3" w:tentative="1">
+      <w:start w:val="1"/>
+      <w:numFmt w:val="bullet"/>
+      <w:lvlText w:val=""/>
+      <w:lvlJc w:val="left"/>
+      <w:pPr>
+        <w:tabs>
+          <w:tab w:val="num" w:pos="2880"/>
+        </w:tabs>
+        <w:ind w:left="2880" w:hanging="360"/>
+      </w:pPr>
+      <w:rPr>
+        <w:rFonts w:ascii="Symbol" w:hAnsi="Symbol" w:hint="default"/>
+        <w:sz w:val="20"/>
+      </w:rPr>
+    </w:lvl>
+    <w:lvl w:ilvl="4" w:tentative="1">
+      <w:start w:val="1"/>
+      <w:numFmt w:val="bullet"/>
+      <w:lvlText w:val=""/>
+      <w:lvlJc w:val="left"/>
+      <w:pPr>
+        <w:tabs>
+          <w:tab w:val="num" w:pos="3600"/>
+        </w:tabs>
+        <w:ind w:left="3600" w:hanging="360"/>
+      </w:pPr>
+      <w:rPr>
+        <w:rFonts w:ascii="Symbol" w:hAnsi="Symbol" w:hint="default"/>
+        <w:sz w:val="20"/>
+      </w:rPr>
+    </w:lvl>
+    <w:lvl w:ilvl="5" w:tentative="1">
+      <w:start w:val="1"/>
+      <w:numFmt w:val="bullet"/>
+      <w:lvlText w:val=""/>
+      <w:lvlJc w:val="left"/>
+      <w:pPr>
+        <w:tabs>
+          <w:tab w:val="num" w:pos="4320"/>
+        </w:tabs>
+        <w:ind w:left="4320" w:hanging="360"/>
+      </w:pPr>
+      <w:rPr>
+        <w:rFonts w:ascii="Symbol" w:hAnsi="Symbol" w:hint="default"/>
+        <w:sz w:val="20"/>
+      </w:rPr>
+    </w:lvl>
+    <w:lvl w:ilvl="6" w:tentative="1">
+      <w:start w:val="1"/>
+      <w:numFmt w:val="bullet"/>
+      <w:lvlText w:val=""/>
+      <w:lvlJc w:val="left"/>
+      <w:pPr>
+        <w:tabs>
+          <w:tab w:val="num" w:pos="5040"/>
+        </w:tabs>
+        <w:ind w:left="5040" w:hanging="360"/>
+      </w:pPr>
+      <w:rPr>
+        <w:rFonts w:ascii="Symbol" w:hAnsi="Symbol" w:hint="default"/>
+        <w:sz w:val="20"/>
+      </w:rPr>
+    </w:lvl>
+    <w:lvl w:ilvl="7" w:tentative="1">
+      <w:start w:val="1"/>
+      <w:numFmt w:val="bullet"/>
+      <w:lvlText w:val=""/>
+      <w:lvlJc w:val="left"/>
+      <w:pPr>
+        <w:tabs>
+          <w:tab w:val="num" w:pos="5760"/>
+        </w:tabs>
+        <w:ind w:left="5760" w:hanging="360"/>
+      </w:pPr>
+      <w:rPr>
+        <w:rFonts w:ascii="Symbol" w:hAnsi="Symbol" w:hint="default"/>
+        <w:sz w:val="20"/>
+      </w:rPr>
+    </w:lvl>
+    <w:lvl w:ilvl="8" w:tentative="1">
+      <w:start w:val="1"/>
+      <w:numFmt w:val="bullet"/>
+      <w:lvlText w:val=""/>
+      <w:lvlJc w:val="left"/>
+      <w:pPr>
+        <w:tabs>
+          <w:tab w:val="num" w:pos="6480"/>
+        </w:tabs>
+        <w:ind w:left="6480" w:hanging="360"/>
+      </w:pPr>
+      <w:rPr>
+        <w:rFonts w:ascii="Symbol" w:hAnsi="Symbol" w:hint="default"/>
+        <w:sz w:val="20"/>
+      </w:rPr>
+    </w:lvl>
+  </w:abstractNum>
+  <w:abstractNum w:abstractNumId="1" w15:restartNumberingAfterBreak="0">
+    <w:nsid w:val="06760556"/>
+    <w:multiLevelType w:val="multilevel"/>
+    <w:tmpl w:val="C400C83E"/>
+    <w:lvl w:ilvl="0">
+      <w:start w:val="1"/>
+      <w:numFmt w:val="bullet"/>
+      <w:lvlText w:val=""/>
+      <w:lvlJc w:val="left"/>
+      <w:pPr>
+        <w:tabs>
+          <w:tab w:val="num" w:pos="720"/>
+        </w:tabs>
+        <w:ind w:left="720" w:hanging="360"/>
+      </w:pPr>
+      <w:rPr>
+        <w:rFonts w:ascii="Symbol" w:hAnsi="Symbol" w:hint="default"/>
+        <w:sz w:val="20"/>
+      </w:rPr>
+    </w:lvl>
+    <w:lvl w:ilvl="1" w:tentative="1">
+      <w:start w:val="1"/>
+      <w:numFmt w:val="bullet"/>
+      <w:lvlText w:val=""/>
+      <w:lvlJc w:val="left"/>
+      <w:pPr>
+        <w:tabs>
+          <w:tab w:val="num" w:pos="1440"/>
+        </w:tabs>
+        <w:ind w:left="1440" w:hanging="360"/>
+      </w:pPr>
+      <w:rPr>
+        <w:rFonts w:ascii="Symbol" w:hAnsi="Symbol" w:hint="default"/>
+        <w:sz w:val="20"/>
+      </w:rPr>
+    </w:lvl>
+    <w:lvl w:ilvl="2" w:tentative="1">
+      <w:start w:val="1"/>
+      <w:numFmt w:val="bullet"/>
+      <w:lvlText w:val=""/>
+      <w:lvlJc w:val="left"/>
+      <w:pPr>
+        <w:tabs>
+          <w:tab w:val="num" w:pos="2160"/>
+        </w:tabs>
+        <w:ind w:left="2160" w:hanging="360"/>
+      </w:pPr>
+      <w:rPr>
+        <w:rFonts w:ascii="Symbol" w:hAnsi="Symbol" w:hint="default"/>
+        <w:sz w:val="20"/>
+      </w:rPr>
+    </w:lvl>
+    <w:lvl w:ilvl="3" w:tentative="1">
+      <w:start w:val="1"/>
+      <w:numFmt w:val="bullet"/>
+      <w:lvlText w:val=""/>
+      <w:lvlJc w:val="left"/>
+      <w:pPr>
+        <w:tabs>
+          <w:tab w:val="num" w:pos="2880"/>
+        </w:tabs>
+        <w:ind w:left="2880" w:hanging="360"/>
+      </w:pPr>
+      <w:rPr>
+        <w:rFonts w:ascii="Symbol" w:hAnsi="Symbol" w:hint="default"/>
+        <w:sz w:val="20"/>
+      </w:rPr>
+    </w:lvl>
+    <w:lvl w:ilvl="4" w:tentative="1">
+      <w:start w:val="1"/>
+      <w:numFmt w:val="bullet"/>
+      <w:lvlText w:val=""/>
+      <w:lvlJc w:val="left"/>
+      <w:pPr>
+        <w:tabs>
+          <w:tab w:val="num" w:pos="3600"/>
+        </w:tabs>
+        <w:ind w:left="3600" w:hanging="360"/>
+      </w:pPr>
+      <w:rPr>
+        <w:rFonts w:ascii="Symbol" w:hAnsi="Symbol" w:hint="default"/>
+        <w:sz w:val="20"/>
+      </w:rPr>
+    </w:lvl>
+    <w:lvl w:ilvl="5" w:tentative="1">
+      <w:start w:val="1"/>
+      <w:numFmt w:val="bullet"/>
+      <w:lvlText w:val=""/>
+      <w:lvlJc w:val="left"/>
+      <w:pPr>
+        <w:tabs>
+          <w:tab w:val="num" w:pos="4320"/>
+        </w:tabs>
+        <w:ind w:left="4320" w:hanging="360"/>
+      </w:pPr>
+      <w:rPr>
+        <w:rFonts w:ascii="Symbol" w:hAnsi="Symbol" w:hint="default"/>
+        <w:sz w:val="20"/>
+      </w:rPr>
+    </w:lvl>
+    <w:lvl w:ilvl="6" w:tentative="1">
+      <w:start w:val="1"/>
+      <w:numFmt w:val="bullet"/>
+      <w:lvlText w:val=""/>
+      <w:lvlJc w:val="left"/>
+      <w:pPr>
+        <w:tabs>
+          <w:tab w:val="num" w:pos="5040"/>
+        </w:tabs>
+        <w:ind w:left="5040" w:hanging="360"/>
+      </w:pPr>
+      <w:rPr>
+        <w:rFonts w:ascii="Symbol" w:hAnsi="Symbol" w:hint="default"/>
+        <w:sz w:val="20"/>
+      </w:rPr>
+    </w:lvl>
+    <w:lvl w:ilvl="7" w:tentative="1">
+      <w:start w:val="1"/>
+      <w:numFmt w:val="bullet"/>
+      <w:lvlText w:val=""/>
+      <w:lvlJc w:val="left"/>
+      <w:pPr>
+        <w:tabs>
+          <w:tab w:val="num" w:pos="5760"/>
+        </w:tabs>
+        <w:ind w:left="5760" w:hanging="360"/>
+      </w:pPr>
+      <w:rPr>
+        <w:rFonts w:ascii="Symbol" w:hAnsi="Symbol" w:hint="default"/>
+        <w:sz w:val="20"/>
+      </w:rPr>
+    </w:lvl>
+    <w:lvl w:ilvl="8" w:tentative="1">
+      <w:start w:val="1"/>
+      <w:numFmt w:val="bullet"/>
+      <w:lvlText w:val=""/>
+      <w:lvlJc w:val="left"/>
+      <w:pPr>
+        <w:tabs>
+          <w:tab w:val="num" w:pos="6480"/>
+        </w:tabs>
+        <w:ind w:left="6480" w:hanging="360"/>
+      </w:pPr>
+      <w:rPr>
+        <w:rFonts w:ascii="Symbol" w:hAnsi="Symbol" w:hint="default"/>
+        <w:sz w:val="20"/>
+      </w:rPr>
+    </w:lvl>
+  </w:abstractNum>
+  <w:abstractNum w:abstractNumId="2" w15:restartNumberingAfterBreak="0">
     <w:nsid w:val="20811E08"/>
     <w:multiLevelType w:val="multilevel"/>
     <w:tmpl w:val="8B4C745E"/>
@@ -1684,7 +2693,454 @@
       </w:rPr>
     </w:lvl>
   </w:abstractNum>
-  <w:abstractNum w:abstractNumId="1" w15:restartNumberingAfterBreak="0">
+  <w:abstractNum w:abstractNumId="3" w15:restartNumberingAfterBreak="0">
+    <w:nsid w:val="2AAF378A"/>
+    <w:multiLevelType w:val="multilevel"/>
+    <w:tmpl w:val="AA9CA406"/>
+    <w:lvl w:ilvl="0">
+      <w:start w:val="1"/>
+      <w:numFmt w:val="bullet"/>
+      <w:lvlText w:val=""/>
+      <w:lvlJc w:val="left"/>
+      <w:pPr>
+        <w:tabs>
+          <w:tab w:val="num" w:pos="720"/>
+        </w:tabs>
+        <w:ind w:left="720" w:hanging="360"/>
+      </w:pPr>
+      <w:rPr>
+        <w:rFonts w:ascii="Symbol" w:hAnsi="Symbol" w:hint="default"/>
+        <w:sz w:val="20"/>
+      </w:rPr>
+    </w:lvl>
+    <w:lvl w:ilvl="1" w:tentative="1">
+      <w:start w:val="1"/>
+      <w:numFmt w:val="bullet"/>
+      <w:lvlText w:val=""/>
+      <w:lvlJc w:val="left"/>
+      <w:pPr>
+        <w:tabs>
+          <w:tab w:val="num" w:pos="1440"/>
+        </w:tabs>
+        <w:ind w:left="1440" w:hanging="360"/>
+      </w:pPr>
+      <w:rPr>
+        <w:rFonts w:ascii="Symbol" w:hAnsi="Symbol" w:hint="default"/>
+        <w:sz w:val="20"/>
+      </w:rPr>
+    </w:lvl>
+    <w:lvl w:ilvl="2" w:tentative="1">
+      <w:start w:val="1"/>
+      <w:numFmt w:val="bullet"/>
+      <w:lvlText w:val=""/>
+      <w:lvlJc w:val="left"/>
+      <w:pPr>
+        <w:tabs>
+          <w:tab w:val="num" w:pos="2160"/>
+        </w:tabs>
+        <w:ind w:left="2160" w:hanging="360"/>
+      </w:pPr>
+      <w:rPr>
+        <w:rFonts w:ascii="Symbol" w:hAnsi="Symbol" w:hint="default"/>
+        <w:sz w:val="20"/>
+      </w:rPr>
+    </w:lvl>
+    <w:lvl w:ilvl="3" w:tentative="1">
+      <w:start w:val="1"/>
+      <w:numFmt w:val="bullet"/>
+      <w:lvlText w:val=""/>
+      <w:lvlJc w:val="left"/>
+      <w:pPr>
+        <w:tabs>
+          <w:tab w:val="num" w:pos="2880"/>
+        </w:tabs>
+        <w:ind w:left="2880" w:hanging="360"/>
+      </w:pPr>
+      <w:rPr>
+        <w:rFonts w:ascii="Symbol" w:hAnsi="Symbol" w:hint="default"/>
+        <w:sz w:val="20"/>
+      </w:rPr>
+    </w:lvl>
+    <w:lvl w:ilvl="4" w:tentative="1">
+      <w:start w:val="1"/>
+      <w:numFmt w:val="bullet"/>
+      <w:lvlText w:val=""/>
+      <w:lvlJc w:val="left"/>
+      <w:pPr>
+        <w:tabs>
+          <w:tab w:val="num" w:pos="3600"/>
+        </w:tabs>
+        <w:ind w:left="3600" w:hanging="360"/>
+      </w:pPr>
+      <w:rPr>
+        <w:rFonts w:ascii="Symbol" w:hAnsi="Symbol" w:hint="default"/>
+        <w:sz w:val="20"/>
+      </w:rPr>
+    </w:lvl>
+    <w:lvl w:ilvl="5" w:tentative="1">
+      <w:start w:val="1"/>
+      <w:numFmt w:val="bullet"/>
+      <w:lvlText w:val=""/>
+      <w:lvlJc w:val="left"/>
+      <w:pPr>
+        <w:tabs>
+          <w:tab w:val="num" w:pos="4320"/>
+        </w:tabs>
+        <w:ind w:left="4320" w:hanging="360"/>
+      </w:pPr>
+      <w:rPr>
+        <w:rFonts w:ascii="Symbol" w:hAnsi="Symbol" w:hint="default"/>
+        <w:sz w:val="20"/>
+      </w:rPr>
+    </w:lvl>
+    <w:lvl w:ilvl="6" w:tentative="1">
+      <w:start w:val="1"/>
+      <w:numFmt w:val="bullet"/>
+      <w:lvlText w:val=""/>
+      <w:lvlJc w:val="left"/>
+      <w:pPr>
+        <w:tabs>
+          <w:tab w:val="num" w:pos="5040"/>
+        </w:tabs>
+        <w:ind w:left="5040" w:hanging="360"/>
+      </w:pPr>
+      <w:rPr>
+        <w:rFonts w:ascii="Symbol" w:hAnsi="Symbol" w:hint="default"/>
+        <w:sz w:val="20"/>
+      </w:rPr>
+    </w:lvl>
+    <w:lvl w:ilvl="7" w:tentative="1">
+      <w:start w:val="1"/>
+      <w:numFmt w:val="bullet"/>
+      <w:lvlText w:val=""/>
+      <w:lvlJc w:val="left"/>
+      <w:pPr>
+        <w:tabs>
+          <w:tab w:val="num" w:pos="5760"/>
+        </w:tabs>
+        <w:ind w:left="5760" w:hanging="360"/>
+      </w:pPr>
+      <w:rPr>
+        <w:rFonts w:ascii="Symbol" w:hAnsi="Symbol" w:hint="default"/>
+        <w:sz w:val="20"/>
+      </w:rPr>
+    </w:lvl>
+    <w:lvl w:ilvl="8" w:tentative="1">
+      <w:start w:val="1"/>
+      <w:numFmt w:val="bullet"/>
+      <w:lvlText w:val=""/>
+      <w:lvlJc w:val="left"/>
+      <w:pPr>
+        <w:tabs>
+          <w:tab w:val="num" w:pos="6480"/>
+        </w:tabs>
+        <w:ind w:left="6480" w:hanging="360"/>
+      </w:pPr>
+      <w:rPr>
+        <w:rFonts w:ascii="Symbol" w:hAnsi="Symbol" w:hint="default"/>
+        <w:sz w:val="20"/>
+      </w:rPr>
+    </w:lvl>
+  </w:abstractNum>
+  <w:abstractNum w:abstractNumId="4" w15:restartNumberingAfterBreak="0">
+    <w:nsid w:val="2BDE0E1B"/>
+    <w:multiLevelType w:val="multilevel"/>
+    <w:tmpl w:val="9A0C3C32"/>
+    <w:lvl w:ilvl="0">
+      <w:start w:val="1"/>
+      <w:numFmt w:val="bullet"/>
+      <w:lvlText w:val=""/>
+      <w:lvlJc w:val="left"/>
+      <w:pPr>
+        <w:tabs>
+          <w:tab w:val="num" w:pos="720"/>
+        </w:tabs>
+        <w:ind w:left="720" w:hanging="360"/>
+      </w:pPr>
+      <w:rPr>
+        <w:rFonts w:ascii="Symbol" w:hAnsi="Symbol" w:hint="default"/>
+        <w:sz w:val="20"/>
+      </w:rPr>
+    </w:lvl>
+    <w:lvl w:ilvl="1" w:tentative="1">
+      <w:start w:val="1"/>
+      <w:numFmt w:val="bullet"/>
+      <w:lvlText w:val=""/>
+      <w:lvlJc w:val="left"/>
+      <w:pPr>
+        <w:tabs>
+          <w:tab w:val="num" w:pos="1440"/>
+        </w:tabs>
+        <w:ind w:left="1440" w:hanging="360"/>
+      </w:pPr>
+      <w:rPr>
+        <w:rFonts w:ascii="Symbol" w:hAnsi="Symbol" w:hint="default"/>
+        <w:sz w:val="20"/>
+      </w:rPr>
+    </w:lvl>
+    <w:lvl w:ilvl="2" w:tentative="1">
+      <w:start w:val="1"/>
+      <w:numFmt w:val="bullet"/>
+      <w:lvlText w:val=""/>
+      <w:lvlJc w:val="left"/>
+      <w:pPr>
+        <w:tabs>
+          <w:tab w:val="num" w:pos="2160"/>
+        </w:tabs>
+        <w:ind w:left="2160" w:hanging="360"/>
+      </w:pPr>
+      <w:rPr>
+        <w:rFonts w:ascii="Symbol" w:hAnsi="Symbol" w:hint="default"/>
+        <w:sz w:val="20"/>
+      </w:rPr>
+    </w:lvl>
+    <w:lvl w:ilvl="3" w:tentative="1">
+      <w:start w:val="1"/>
+      <w:numFmt w:val="bullet"/>
+      <w:lvlText w:val=""/>
+      <w:lvlJc w:val="left"/>
+      <w:pPr>
+        <w:tabs>
+          <w:tab w:val="num" w:pos="2880"/>
+        </w:tabs>
+        <w:ind w:left="2880" w:hanging="360"/>
+      </w:pPr>
+      <w:rPr>
+        <w:rFonts w:ascii="Symbol" w:hAnsi="Symbol" w:hint="default"/>
+        <w:sz w:val="20"/>
+      </w:rPr>
+    </w:lvl>
+    <w:lvl w:ilvl="4" w:tentative="1">
+      <w:start w:val="1"/>
+      <w:numFmt w:val="bullet"/>
+      <w:lvlText w:val=""/>
+      <w:lvlJc w:val="left"/>
+      <w:pPr>
+        <w:tabs>
+          <w:tab w:val="num" w:pos="3600"/>
+        </w:tabs>
+        <w:ind w:left="3600" w:hanging="360"/>
+      </w:pPr>
+      <w:rPr>
+        <w:rFonts w:ascii="Symbol" w:hAnsi="Symbol" w:hint="default"/>
+        <w:sz w:val="20"/>
+      </w:rPr>
+    </w:lvl>
+    <w:lvl w:ilvl="5" w:tentative="1">
+      <w:start w:val="1"/>
+      <w:numFmt w:val="bullet"/>
+      <w:lvlText w:val=""/>
+      <w:lvlJc w:val="left"/>
+      <w:pPr>
+        <w:tabs>
+          <w:tab w:val="num" w:pos="4320"/>
+        </w:tabs>
+        <w:ind w:left="4320" w:hanging="360"/>
+      </w:pPr>
+      <w:rPr>
+        <w:rFonts w:ascii="Symbol" w:hAnsi="Symbol" w:hint="default"/>
+        <w:sz w:val="20"/>
+      </w:rPr>
+    </w:lvl>
+    <w:lvl w:ilvl="6" w:tentative="1">
+      <w:start w:val="1"/>
+      <w:numFmt w:val="bullet"/>
+      <w:lvlText w:val=""/>
+      <w:lvlJc w:val="left"/>
+      <w:pPr>
+        <w:tabs>
+          <w:tab w:val="num" w:pos="5040"/>
+        </w:tabs>
+        <w:ind w:left="5040" w:hanging="360"/>
+      </w:pPr>
+      <w:rPr>
+        <w:rFonts w:ascii="Symbol" w:hAnsi="Symbol" w:hint="default"/>
+        <w:sz w:val="20"/>
+      </w:rPr>
+    </w:lvl>
+    <w:lvl w:ilvl="7" w:tentative="1">
+      <w:start w:val="1"/>
+      <w:numFmt w:val="bullet"/>
+      <w:lvlText w:val=""/>
+      <w:lvlJc w:val="left"/>
+      <w:pPr>
+        <w:tabs>
+          <w:tab w:val="num" w:pos="5760"/>
+        </w:tabs>
+        <w:ind w:left="5760" w:hanging="360"/>
+      </w:pPr>
+      <w:rPr>
+        <w:rFonts w:ascii="Symbol" w:hAnsi="Symbol" w:hint="default"/>
+        <w:sz w:val="20"/>
+      </w:rPr>
+    </w:lvl>
+    <w:lvl w:ilvl="8" w:tentative="1">
+      <w:start w:val="1"/>
+      <w:numFmt w:val="bullet"/>
+      <w:lvlText w:val=""/>
+      <w:lvlJc w:val="left"/>
+      <w:pPr>
+        <w:tabs>
+          <w:tab w:val="num" w:pos="6480"/>
+        </w:tabs>
+        <w:ind w:left="6480" w:hanging="360"/>
+      </w:pPr>
+      <w:rPr>
+        <w:rFonts w:ascii="Symbol" w:hAnsi="Symbol" w:hint="default"/>
+        <w:sz w:val="20"/>
+      </w:rPr>
+    </w:lvl>
+  </w:abstractNum>
+  <w:abstractNum w:abstractNumId="5" w15:restartNumberingAfterBreak="0">
+    <w:nsid w:val="31706314"/>
+    <w:multiLevelType w:val="multilevel"/>
+    <w:tmpl w:val="84342630"/>
+    <w:lvl w:ilvl="0">
+      <w:start w:val="1"/>
+      <w:numFmt w:val="bullet"/>
+      <w:lvlText w:val=""/>
+      <w:lvlJc w:val="left"/>
+      <w:pPr>
+        <w:tabs>
+          <w:tab w:val="num" w:pos="720"/>
+        </w:tabs>
+        <w:ind w:left="720" w:hanging="360"/>
+      </w:pPr>
+      <w:rPr>
+        <w:rFonts w:ascii="Symbol" w:hAnsi="Symbol" w:hint="default"/>
+        <w:sz w:val="20"/>
+      </w:rPr>
+    </w:lvl>
+    <w:lvl w:ilvl="1">
+      <w:start w:val="1"/>
+      <w:numFmt w:val="bullet"/>
+      <w:lvlText w:val=""/>
+      <w:lvlJc w:val="left"/>
+      <w:pPr>
+        <w:tabs>
+          <w:tab w:val="num" w:pos="1440"/>
+        </w:tabs>
+        <w:ind w:left="1440" w:hanging="360"/>
+      </w:pPr>
+      <w:rPr>
+        <w:rFonts w:ascii="Symbol" w:hAnsi="Symbol" w:hint="default"/>
+        <w:sz w:val="20"/>
+      </w:rPr>
+    </w:lvl>
+    <w:lvl w:ilvl="2" w:tentative="1">
+      <w:start w:val="1"/>
+      <w:numFmt w:val="bullet"/>
+      <w:lvlText w:val=""/>
+      <w:lvlJc w:val="left"/>
+      <w:pPr>
+        <w:tabs>
+          <w:tab w:val="num" w:pos="2160"/>
+        </w:tabs>
+        <w:ind w:left="2160" w:hanging="360"/>
+      </w:pPr>
+      <w:rPr>
+        <w:rFonts w:ascii="Symbol" w:hAnsi="Symbol" w:hint="default"/>
+        <w:sz w:val="20"/>
+      </w:rPr>
+    </w:lvl>
+    <w:lvl w:ilvl="3" w:tentative="1">
+      <w:start w:val="1"/>
+      <w:numFmt w:val="bullet"/>
+      <w:lvlText w:val=""/>
+      <w:lvlJc w:val="left"/>
+      <w:pPr>
+        <w:tabs>
+          <w:tab w:val="num" w:pos="2880"/>
+        </w:tabs>
+        <w:ind w:left="2880" w:hanging="360"/>
+      </w:pPr>
+      <w:rPr>
+        <w:rFonts w:ascii="Symbol" w:hAnsi="Symbol" w:hint="default"/>
+        <w:sz w:val="20"/>
+      </w:rPr>
+    </w:lvl>
+    <w:lvl w:ilvl="4" w:tentative="1">
+      <w:start w:val="1"/>
+      <w:numFmt w:val="bullet"/>
+      <w:lvlText w:val=""/>
+      <w:lvlJc w:val="left"/>
+      <w:pPr>
+        <w:tabs>
+          <w:tab w:val="num" w:pos="3600"/>
+        </w:tabs>
+        <w:ind w:left="3600" w:hanging="360"/>
+      </w:pPr>
+      <w:rPr>
+        <w:rFonts w:ascii="Symbol" w:hAnsi="Symbol" w:hint="default"/>
+        <w:sz w:val="20"/>
+      </w:rPr>
+    </w:lvl>
+    <w:lvl w:ilvl="5" w:tentative="1">
+      <w:start w:val="1"/>
+      <w:numFmt w:val="bullet"/>
+      <w:lvlText w:val=""/>
+      <w:lvlJc w:val="left"/>
+      <w:pPr>
+        <w:tabs>
+          <w:tab w:val="num" w:pos="4320"/>
+        </w:tabs>
+        <w:ind w:left="4320" w:hanging="360"/>
+      </w:pPr>
+      <w:rPr>
+        <w:rFonts w:ascii="Symbol" w:hAnsi="Symbol" w:hint="default"/>
+        <w:sz w:val="20"/>
+      </w:rPr>
+    </w:lvl>
+    <w:lvl w:ilvl="6" w:tentative="1">
+      <w:start w:val="1"/>
+      <w:numFmt w:val="bullet"/>
+      <w:lvlText w:val=""/>
+      <w:lvlJc w:val="left"/>
+      <w:pPr>
+        <w:tabs>
+          <w:tab w:val="num" w:pos="5040"/>
+        </w:tabs>
+        <w:ind w:left="5040" w:hanging="360"/>
+      </w:pPr>
+      <w:rPr>
+        <w:rFonts w:ascii="Symbol" w:hAnsi="Symbol" w:hint="default"/>
+        <w:sz w:val="20"/>
+      </w:rPr>
+    </w:lvl>
+    <w:lvl w:ilvl="7" w:tentative="1">
+      <w:start w:val="1"/>
+      <w:numFmt w:val="bullet"/>
+      <w:lvlText w:val=""/>
+      <w:lvlJc w:val="left"/>
+      <w:pPr>
+        <w:tabs>
+          <w:tab w:val="num" w:pos="5760"/>
+        </w:tabs>
+        <w:ind w:left="5760" w:hanging="360"/>
+      </w:pPr>
+      <w:rPr>
+        <w:rFonts w:ascii="Symbol" w:hAnsi="Symbol" w:hint="default"/>
+        <w:sz w:val="20"/>
+      </w:rPr>
+    </w:lvl>
+    <w:lvl w:ilvl="8" w:tentative="1">
+      <w:start w:val="1"/>
+      <w:numFmt w:val="bullet"/>
+      <w:lvlText w:val=""/>
+      <w:lvlJc w:val="left"/>
+      <w:pPr>
+        <w:tabs>
+          <w:tab w:val="num" w:pos="6480"/>
+        </w:tabs>
+        <w:ind w:left="6480" w:hanging="360"/>
+      </w:pPr>
+      <w:rPr>
+        <w:rFonts w:ascii="Symbol" w:hAnsi="Symbol" w:hint="default"/>
+        <w:sz w:val="20"/>
+      </w:rPr>
+    </w:lvl>
+  </w:abstractNum>
+  <w:abstractNum w:abstractNumId="6" w15:restartNumberingAfterBreak="0">
     <w:nsid w:val="3A2A2318"/>
     <w:multiLevelType w:val="hybridMultilevel"/>
     <w:tmpl w:val="B828578C"/>
@@ -1796,7 +3252,7 @@
       </w:rPr>
     </w:lvl>
   </w:abstractNum>
-  <w:abstractNum w:abstractNumId="2" w15:restartNumberingAfterBreak="0">
+  <w:abstractNum w:abstractNumId="7" w15:restartNumberingAfterBreak="0">
     <w:nsid w:val="3B7531FB"/>
     <w:multiLevelType w:val="multilevel"/>
     <w:tmpl w:val="65DC1C5E"/>
@@ -1945,7 +3401,7 @@
       </w:rPr>
     </w:lvl>
   </w:abstractNum>
-  <w:abstractNum w:abstractNumId="3" w15:restartNumberingAfterBreak="0">
+  <w:abstractNum w:abstractNumId="8" w15:restartNumberingAfterBreak="0">
     <w:nsid w:val="42FC0298"/>
     <w:multiLevelType w:val="hybridMultilevel"/>
     <w:tmpl w:val="2D00B1FA"/>
@@ -2057,7 +3513,156 @@
       </w:rPr>
     </w:lvl>
   </w:abstractNum>
-  <w:abstractNum w:abstractNumId="4" w15:restartNumberingAfterBreak="0">
+  <w:abstractNum w:abstractNumId="9" w15:restartNumberingAfterBreak="0">
+    <w:nsid w:val="52B94267"/>
+    <w:multiLevelType w:val="multilevel"/>
+    <w:tmpl w:val="4AD65976"/>
+    <w:lvl w:ilvl="0">
+      <w:start w:val="1"/>
+      <w:numFmt w:val="bullet"/>
+      <w:lvlText w:val=""/>
+      <w:lvlJc w:val="left"/>
+      <w:pPr>
+        <w:tabs>
+          <w:tab w:val="num" w:pos="720"/>
+        </w:tabs>
+        <w:ind w:left="720" w:hanging="360"/>
+      </w:pPr>
+      <w:rPr>
+        <w:rFonts w:ascii="Symbol" w:hAnsi="Symbol" w:hint="default"/>
+        <w:sz w:val="20"/>
+      </w:rPr>
+    </w:lvl>
+    <w:lvl w:ilvl="1" w:tentative="1">
+      <w:start w:val="1"/>
+      <w:numFmt w:val="bullet"/>
+      <w:lvlText w:val=""/>
+      <w:lvlJc w:val="left"/>
+      <w:pPr>
+        <w:tabs>
+          <w:tab w:val="num" w:pos="1440"/>
+        </w:tabs>
+        <w:ind w:left="1440" w:hanging="360"/>
+      </w:pPr>
+      <w:rPr>
+        <w:rFonts w:ascii="Symbol" w:hAnsi="Symbol" w:hint="default"/>
+        <w:sz w:val="20"/>
+      </w:rPr>
+    </w:lvl>
+    <w:lvl w:ilvl="2" w:tentative="1">
+      <w:start w:val="1"/>
+      <w:numFmt w:val="bullet"/>
+      <w:lvlText w:val=""/>
+      <w:lvlJc w:val="left"/>
+      <w:pPr>
+        <w:tabs>
+          <w:tab w:val="num" w:pos="2160"/>
+        </w:tabs>
+        <w:ind w:left="2160" w:hanging="360"/>
+      </w:pPr>
+      <w:rPr>
+        <w:rFonts w:ascii="Symbol" w:hAnsi="Symbol" w:hint="default"/>
+        <w:sz w:val="20"/>
+      </w:rPr>
+    </w:lvl>
+    <w:lvl w:ilvl="3" w:tentative="1">
+      <w:start w:val="1"/>
+      <w:numFmt w:val="bullet"/>
+      <w:lvlText w:val=""/>
+      <w:lvlJc w:val="left"/>
+      <w:pPr>
+        <w:tabs>
+          <w:tab w:val="num" w:pos="2880"/>
+        </w:tabs>
+        <w:ind w:left="2880" w:hanging="360"/>
+      </w:pPr>
+      <w:rPr>
+        <w:rFonts w:ascii="Symbol" w:hAnsi="Symbol" w:hint="default"/>
+        <w:sz w:val="20"/>
+      </w:rPr>
+    </w:lvl>
+    <w:lvl w:ilvl="4" w:tentative="1">
+      <w:start w:val="1"/>
+      <w:numFmt w:val="bullet"/>
+      <w:lvlText w:val=""/>
+      <w:lvlJc w:val="left"/>
+      <w:pPr>
+        <w:tabs>
+          <w:tab w:val="num" w:pos="3600"/>
+        </w:tabs>
+        <w:ind w:left="3600" w:hanging="360"/>
+      </w:pPr>
+      <w:rPr>
+        <w:rFonts w:ascii="Symbol" w:hAnsi="Symbol" w:hint="default"/>
+        <w:sz w:val="20"/>
+      </w:rPr>
+    </w:lvl>
+    <w:lvl w:ilvl="5" w:tentative="1">
+      <w:start w:val="1"/>
+      <w:numFmt w:val="bullet"/>
+      <w:lvlText w:val=""/>
+      <w:lvlJc w:val="left"/>
+      <w:pPr>
+        <w:tabs>
+          <w:tab w:val="num" w:pos="4320"/>
+        </w:tabs>
+        <w:ind w:left="4320" w:hanging="360"/>
+      </w:pPr>
+      <w:rPr>
+        <w:rFonts w:ascii="Symbol" w:hAnsi="Symbol" w:hint="default"/>
+        <w:sz w:val="20"/>
+      </w:rPr>
+    </w:lvl>
+    <w:lvl w:ilvl="6" w:tentative="1">
+      <w:start w:val="1"/>
+      <w:numFmt w:val="bullet"/>
+      <w:lvlText w:val=""/>
+      <w:lvlJc w:val="left"/>
+      <w:pPr>
+        <w:tabs>
+          <w:tab w:val="num" w:pos="5040"/>
+        </w:tabs>
+        <w:ind w:left="5040" w:hanging="360"/>
+      </w:pPr>
+      <w:rPr>
+        <w:rFonts w:ascii="Symbol" w:hAnsi="Symbol" w:hint="default"/>
+        <w:sz w:val="20"/>
+      </w:rPr>
+    </w:lvl>
+    <w:lvl w:ilvl="7" w:tentative="1">
+      <w:start w:val="1"/>
+      <w:numFmt w:val="bullet"/>
+      <w:lvlText w:val=""/>
+      <w:lvlJc w:val="left"/>
+      <w:pPr>
+        <w:tabs>
+          <w:tab w:val="num" w:pos="5760"/>
+        </w:tabs>
+        <w:ind w:left="5760" w:hanging="360"/>
+      </w:pPr>
+      <w:rPr>
+        <w:rFonts w:ascii="Symbol" w:hAnsi="Symbol" w:hint="default"/>
+        <w:sz w:val="20"/>
+      </w:rPr>
+    </w:lvl>
+    <w:lvl w:ilvl="8" w:tentative="1">
+      <w:start w:val="1"/>
+      <w:numFmt w:val="bullet"/>
+      <w:lvlText w:val=""/>
+      <w:lvlJc w:val="left"/>
+      <w:pPr>
+        <w:tabs>
+          <w:tab w:val="num" w:pos="6480"/>
+        </w:tabs>
+        <w:ind w:left="6480" w:hanging="360"/>
+      </w:pPr>
+      <w:rPr>
+        <w:rFonts w:ascii="Symbol" w:hAnsi="Symbol" w:hint="default"/>
+        <w:sz w:val="20"/>
+      </w:rPr>
+    </w:lvl>
+  </w:abstractNum>
+  <w:abstractNum w:abstractNumId="10" w15:restartNumberingAfterBreak="0">
     <w:nsid w:val="62E81DFD"/>
     <w:multiLevelType w:val="hybridMultilevel"/>
     <w:tmpl w:val="9D36C64E"/>
@@ -2169,7 +3774,7 @@
       </w:rPr>
     </w:lvl>
   </w:abstractNum>
-  <w:abstractNum w:abstractNumId="5" w15:restartNumberingAfterBreak="0">
+  <w:abstractNum w:abstractNumId="11" w15:restartNumberingAfterBreak="0">
     <w:nsid w:val="66DB382D"/>
     <w:multiLevelType w:val="hybridMultilevel"/>
     <w:tmpl w:val="8D2E96B8"/>
@@ -2282,7 +3887,7 @@
       </w:rPr>
     </w:lvl>
   </w:abstractNum>
-  <w:abstractNum w:abstractNumId="6" w15:restartNumberingAfterBreak="0">
+  <w:abstractNum w:abstractNumId="12" w15:restartNumberingAfterBreak="0">
     <w:nsid w:val="731C54D4"/>
     <w:multiLevelType w:val="multilevel"/>
     <w:tmpl w:val="335A53D4"/>
@@ -2432,25 +4037,43 @@
     </w:lvl>
   </w:abstractNum>
   <w:num w:numId="1" w16cid:durableId="1058942224">
+    <w:abstractNumId w:val="8"/>
+  </w:num>
+  <w:num w:numId="2" w16cid:durableId="1985544977">
+    <w:abstractNumId w:val="6"/>
+  </w:num>
+  <w:num w:numId="3" w16cid:durableId="1356032014">
+    <w:abstractNumId w:val="7"/>
+  </w:num>
+  <w:num w:numId="4" w16cid:durableId="1435974405">
+    <w:abstractNumId w:val="2"/>
+  </w:num>
+  <w:num w:numId="5" w16cid:durableId="908808964">
+    <w:abstractNumId w:val="12"/>
+  </w:num>
+  <w:num w:numId="6" w16cid:durableId="1514488918">
+    <w:abstractNumId w:val="10"/>
+  </w:num>
+  <w:num w:numId="7" w16cid:durableId="2074087150">
+    <w:abstractNumId w:val="11"/>
+  </w:num>
+  <w:num w:numId="8" w16cid:durableId="484200314">
+    <w:abstractNumId w:val="0"/>
+  </w:num>
+  <w:num w:numId="9" w16cid:durableId="1143424332">
+    <w:abstractNumId w:val="9"/>
+  </w:num>
+  <w:num w:numId="10" w16cid:durableId="220987829">
     <w:abstractNumId w:val="3"/>
   </w:num>
-  <w:num w:numId="2" w16cid:durableId="1985544977">
-    <w:abstractNumId w:val="1"/>
+  <w:num w:numId="11" w16cid:durableId="964383343">
+    <w:abstractNumId w:val="5"/>
   </w:num>
-  <w:num w:numId="3" w16cid:durableId="1356032014">
-    <w:abstractNumId w:val="2"/>
-  </w:num>
-  <w:num w:numId="4" w16cid:durableId="1435974405">
-    <w:abstractNumId w:val="0"/>
-  </w:num>
-  <w:num w:numId="5" w16cid:durableId="908808964">
-    <w:abstractNumId w:val="6"/>
-  </w:num>
-  <w:num w:numId="6" w16cid:durableId="1514488918">
+  <w:num w:numId="12" w16cid:durableId="1288660382">
     <w:abstractNumId w:val="4"/>
   </w:num>
-  <w:num w:numId="7" w16cid:durableId="2074087150">
-    <w:abstractNumId w:val="5"/>
+  <w:num w:numId="13" w16cid:durableId="1356610488">
+    <w:abstractNumId w:val="1"/>
   </w:num>
 </w:numbering>
 </file>
@@ -3058,7 +4681,6 @@
   <w:style w:type="character" w:default="1" w:styleId="DefaultParagraphFont">
     <w:name w:val="Default Paragraph Font"/>
     <w:uiPriority w:val="1"/>
-    <w:semiHidden/>
     <w:unhideWhenUsed/>
   </w:style>
   <w:style w:type="table" w:default="1" w:styleId="TableNormal">
@@ -3372,6 +4994,29 @@
       <w:spacing w:val="5"/>
     </w:rPr>
   </w:style>
+  <w:style w:type="character" w:styleId="Hyperlink">
+    <w:name w:val="Hyperlink"/>
+    <w:basedOn w:val="DefaultParagraphFont"/>
+    <w:uiPriority w:val="99"/>
+    <w:unhideWhenUsed/>
+    <w:rsid w:val="00395DE0"/>
+    <w:rPr>
+      <w:color w:val="467886" w:themeColor="hyperlink"/>
+      <w:u w:val="single"/>
+    </w:rPr>
+  </w:style>
+  <w:style w:type="character" w:styleId="UnresolvedMention">
+    <w:name w:val="Unresolved Mention"/>
+    <w:basedOn w:val="DefaultParagraphFont"/>
+    <w:uiPriority w:val="99"/>
+    <w:semiHidden/>
+    <w:unhideWhenUsed/>
+    <w:rsid w:val="00395DE0"/>
+    <w:rPr>
+      <w:color w:val="605E5C"/>
+      <w:shd w:val="clear" w:color="auto" w:fill="E1DFDD"/>
+    </w:rPr>
+  </w:style>
 </w:styles>
 </file>
 

</xml_diff>